<commit_message>
update spaces to the correct char
</commit_message>
<xml_diff>
--- a/bucketsort.docx
+++ b/bucketsort.docx
@@ -3,12 +3,10 @@
 <w:document xmlns:wpc="http://schemas.microsoft.com/office/word/2010/wordprocessingCanvas" xmlns:cx="http://schemas.microsoft.com/office/drawing/2014/chartex" xmlns:cx1="http://schemas.microsoft.com/office/drawing/2015/9/8/chartex" xmlns:cx2="http://schemas.microsoft.com/office/drawing/2015/10/21/chartex" xmlns:cx3="http://schemas.microsoft.com/office/drawing/2016/5/9/chartex" xmlns:cx4="http://schemas.microsoft.com/office/drawing/2016/5/10/chartex" xmlns:cx5="http://schemas.microsoft.com/office/drawing/2016/5/11/chartex" xmlns:cx6="http://schemas.microsoft.com/office/drawing/2016/5/12/chartex" xmlns:cx7="http://schemas.microsoft.com/office/drawing/2016/5/13/chartex" xmlns:cx8="http://schemas.microsoft.com/office/drawing/2016/5/14/chartex" xmlns:mc="http://schemas.openxmlformats.org/markup-compatibility/2006" xmlns:aink="http://schemas.microsoft.com/office/drawing/2016/ink" xmlns:am3d="http://schemas.microsoft.com/office/drawing/2017/model3d" xmlns:o="urn:schemas-microsoft-com:office:office" xmlns:r="http://schemas.openxmlformats.org/officeDocument/2006/relationships" xmlns:m="http://schemas.openxmlformats.org/officeDocument/2006/math" xmlns:v="urn:schemas-microsoft-com:vml" xmlns:wp14="http://schemas.microsoft.com/office/word/2010/wordprocessingDrawing" xmlns:wp="http://schemas.openxmlformats.org/drawingml/2006/wordprocessingDrawing" xmlns:w10="urn:schemas-microsoft-com:office:word" xmlns:w="http://schemas.openxmlformats.org/wordprocessingml/2006/main" xmlns:w14="http://schemas.microsoft.com/office/word/2010/wordml" xmlns:w15="http://schemas.microsoft.com/office/word/2012/wordml" xmlns:w16cid="http://schemas.microsoft.com/office/word/2016/wordml/cid" xmlns:w16se="http://schemas.microsoft.com/office/word/2015/wordml/symex" xmlns:wpg="http://schemas.microsoft.com/office/word/2010/wordprocessingGroup" xmlns:wpi="http://schemas.microsoft.com/office/word/2010/wordprocessingInk" xmlns:wne="http://schemas.microsoft.com/office/word/2006/wordml" xmlns:wps="http://schemas.microsoft.com/office/word/2010/wordprocessingShape" mc:Ignorable="w14 w15 w16se w16cid wp14">
   <w:body>
     <w:p>
-      <w:bookmarkStart w:id="0" w:name="_GoBack"/>
       <w:r>
         <w:t>&lt;2T&gt;</w:t>
       </w:r>
     </w:p>
-    <w:bookmarkEnd w:id="0"/>
     <w:p>
       <w:pPr>
         <w:pStyle w:val="Heading1"/>
@@ -659,25 +657,7 @@
           <w:sz w:val="23"/>
           <w:szCs w:val="23"/>
         </w:rPr>
-        <w:t xml:space="preserve">Our </w:t>
-      </w:r>
-      <w:proofErr w:type="gramStart"/>
-      <w:r>
-        <w:rPr>
-          <w:rFonts w:ascii="Arial" w:eastAsia="Times New Roman" w:hAnsi="Arial" w:cs="Arial"/>
-          <w:sz w:val="23"/>
-          <w:szCs w:val="23"/>
-        </w:rPr>
-        <w:t>code  for</w:t>
-      </w:r>
-      <w:proofErr w:type="gramEnd"/>
-      <w:r>
-        <w:rPr>
-          <w:rFonts w:ascii="Arial" w:eastAsia="Times New Roman" w:hAnsi="Arial" w:cs="Arial"/>
-          <w:sz w:val="23"/>
-          <w:szCs w:val="23"/>
-        </w:rPr>
-        <w:t xml:space="preserve"> bucket  sort  assumes  that  the input  is an</w:t>
+        <w:t>Our code  for bucket  sort  assumes  that  the input  is an</w:t>
       </w:r>
       <w:r>
         <w:rPr>
@@ -895,25 +875,7 @@
           <w:sz w:val="23"/>
           <w:szCs w:val="23"/>
         </w:rPr>
-        <w:t>[</w:t>
-      </w:r>
-      <w:proofErr w:type="gramStart"/>
-      <w:r>
-        <w:rPr>
-          <w:rFonts w:ascii="Arial" w:eastAsia="Times New Roman" w:hAnsi="Arial" w:cs="Arial"/>
-          <w:sz w:val="23"/>
-          <w:szCs w:val="23"/>
-        </w:rPr>
-        <w:t>0,..</w:t>
-      </w:r>
-      <w:proofErr w:type="gramEnd"/>
-      <w:r>
-        <w:rPr>
-          <w:rFonts w:ascii="Arial" w:eastAsia="Times New Roman" w:hAnsi="Arial" w:cs="Arial"/>
-          <w:sz w:val="23"/>
-          <w:szCs w:val="23"/>
-        </w:rPr>
-        <w:t xml:space="preserve">n-1] </w:t>
+        <w:t xml:space="preserve">[0,..n-1] </w:t>
       </w:r>
       <w:r>
         <w:rPr>
@@ -1226,957 +1188,269 @@
     <w:p>
       <w:pPr>
         <w:spacing w:after="0" w:line="240" w:lineRule="auto"/>
-        <w:rPr>
-          <w:rFonts w:ascii="Courier New" w:eastAsia="Times New Roman" w:hAnsi="Courier New" w:cs="Courier New"/>
-          <w:color w:val="222222"/>
-          <w:sz w:val="20"/>
-          <w:szCs w:val="20"/>
-        </w:rPr>
-      </w:pPr>
-      <w:r>
-        <w:rPr>
-          <w:rFonts w:ascii="Courier New" w:eastAsia="Times New Roman" w:hAnsi="Courier New" w:cs="Courier New"/>
-          <w:color w:val="222222"/>
-          <w:sz w:val="20"/>
-          <w:szCs w:val="20"/>
-        </w:rPr>
+      </w:pPr>
+      <w:r>
+        <w:t> def bucketsort( A ):</w:t>
+      </w:r>
+    </w:p>
+    <w:p>
+      <w:pPr>
+        <w:spacing w:after="0" w:line="240" w:lineRule="auto"/>
+      </w:pPr>
+      <w:r>
+        <w:t>    # get hash codes</w:t>
+      </w:r>
+    </w:p>
+    <w:p>
+      <w:pPr>
+        <w:spacing w:after="0" w:line="240" w:lineRule="auto"/>
+      </w:pPr>
+      <w:r>
+        <w:t>    code = hashing( A )</w:t>
+      </w:r>
+    </w:p>
+    <w:p>
+      <w:pPr>
+        <w:spacing w:after="0" w:line="240" w:lineRule="auto"/>
+      </w:pPr>
+      <w:r>
+        <w:t>    buckets = [list() for _ in range( code[1] )]</w:t>
+      </w:r>
+    </w:p>
+    <w:p>
+      <w:pPr>
+        <w:spacing w:after="0" w:line="240" w:lineRule="auto"/>
+      </w:pPr>
+      <w:r>
+        <w:lastRenderedPageBreak/>
+        <w:t>    # distribute data into buckets: O(n)</w:t>
+      </w:r>
+    </w:p>
+    <w:p>
+      <w:pPr>
+        <w:spacing w:after="0" w:line="240" w:lineRule="auto"/>
+      </w:pPr>
+      <w:r>
+        <w:t>    for i in A:</w:t>
+      </w:r>
+    </w:p>
+    <w:p>
+      <w:pPr>
+        <w:spacing w:after="0" w:line="240" w:lineRule="auto"/>
+      </w:pPr>
+      <w:r>
+        <w:t>        x = re_hashing( i, code )</w:t>
+      </w:r>
+    </w:p>
+    <w:p>
+      <w:pPr>
+        <w:spacing w:after="0" w:line="240" w:lineRule="auto"/>
+      </w:pPr>
+      <w:r>
+        <w:t>        buck = buckets[x]</w:t>
+      </w:r>
+    </w:p>
+    <w:p>
+      <w:pPr>
+        <w:spacing w:after="0" w:line="240" w:lineRule="auto"/>
+      </w:pPr>
+      <w:r>
+        <w:t>        buck.append( i )</w:t>
+      </w:r>
+    </w:p>
+    <w:p>
+      <w:pPr>
+        <w:spacing w:after="0" w:line="240" w:lineRule="auto"/>
+      </w:pPr>
+      <w:r>
+        <w:t>    </w:t>
+      </w:r>
+    </w:p>
+    <w:p>
+      <w:pPr>
+        <w:spacing w:after="0" w:line="240" w:lineRule="auto"/>
+      </w:pPr>
+      <w:r>
+        <w:t>    for bucket in buckets:</w:t>
+      </w:r>
+    </w:p>
+    <w:p>
+      <w:pPr>
+        <w:spacing w:after="0" w:line="240" w:lineRule="auto"/>
+      </w:pPr>
+      <w:r>
+        <w:t>        insertionsort( bucket )</w:t>
+      </w:r>
+    </w:p>
+    <w:p>
+      <w:pPr>
+        <w:spacing w:after="0" w:line="240" w:lineRule="auto"/>
+      </w:pPr>
+      <w:r>
+        <w:t>    </w:t>
+      </w:r>
+    </w:p>
+    <w:p>
+      <w:pPr>
+        <w:spacing w:after="0" w:line="240" w:lineRule="auto"/>
+      </w:pPr>
+      <w:r>
+        <w:t>    ndx = 0</w:t>
+      </w:r>
+    </w:p>
+    <w:p>
+      <w:pPr>
+        <w:spacing w:after="0" w:line="240" w:lineRule="auto"/>
+      </w:pPr>
+      <w:r>
+        <w:t>    # merge the buckets: O(n)</w:t>
+      </w:r>
+    </w:p>
+    <w:p>
+      <w:pPr>
+        <w:spacing w:after="0" w:line="240" w:lineRule="auto"/>
+      </w:pPr>
+      <w:r>
+        <w:t>    for b in range( len( buckets ) ):</w:t>
+      </w:r>
+    </w:p>
+    <w:p>
+      <w:pPr>
+        <w:spacing w:after="0" w:line="240" w:lineRule="auto"/>
+      </w:pPr>
+      <w:r>
+        <w:t>        for v in buckets[b]:</w:t>
+      </w:r>
+    </w:p>
+    <w:p>
+      <w:pPr>
+        <w:spacing w:after="0" w:line="240" w:lineRule="auto"/>
+      </w:pPr>
+      <w:r>
+        <w:t>        A[ndx] = v</w:t>
+      </w:r>
+    </w:p>
+    <w:p>
+      <w:pPr>
+        <w:spacing w:after="0" w:line="240" w:lineRule="auto"/>
+      </w:pPr>
+      <w:r>
+        <w:t>        ndx += 1</w:t>
+      </w:r>
+    </w:p>
+    <w:p>
+      <w:pPr>
+        <w:spacing w:after="0" w:line="240" w:lineRule="auto"/>
+      </w:pPr>
+      <w:r>
         <w:t> </w:t>
       </w:r>
-      <w:r>
-        <w:rPr>
-          <w:rFonts w:ascii="Courier New" w:eastAsia="Times New Roman" w:hAnsi="Courier New" w:cs="Courier New"/>
-          <w:color w:val="222222"/>
-          <w:sz w:val="20"/>
-          <w:szCs w:val="20"/>
-        </w:rPr>
-        <w:t xml:space="preserve">def </w:t>
-      </w:r>
-      <w:proofErr w:type="gramStart"/>
-      <w:r>
-        <w:rPr>
-          <w:rFonts w:ascii="Courier New" w:eastAsia="Times New Roman" w:hAnsi="Courier New" w:cs="Courier New"/>
-          <w:color w:val="222222"/>
-          <w:sz w:val="20"/>
-          <w:szCs w:val="20"/>
-        </w:rPr>
-        <w:t>bucketsort( A</w:t>
-      </w:r>
-      <w:proofErr w:type="gramEnd"/>
-      <w:r>
-        <w:rPr>
-          <w:rFonts w:ascii="Courier New" w:eastAsia="Times New Roman" w:hAnsi="Courier New" w:cs="Courier New"/>
-          <w:color w:val="222222"/>
-          <w:sz w:val="20"/>
-          <w:szCs w:val="20"/>
-        </w:rPr>
-        <w:t xml:space="preserve"> ):</w:t>
-      </w:r>
-    </w:p>
-    <w:p>
-      <w:pPr>
-        <w:spacing w:after="0" w:line="240" w:lineRule="auto"/>
-        <w:rPr>
-          <w:rFonts w:ascii="Courier New" w:eastAsia="Times New Roman" w:hAnsi="Courier New" w:cs="Courier New"/>
-          <w:color w:val="222222"/>
-          <w:sz w:val="20"/>
-          <w:szCs w:val="20"/>
-        </w:rPr>
-      </w:pPr>
-      <w:r>
-        <w:rPr>
-          <w:rFonts w:ascii="Courier New" w:eastAsia="Times New Roman" w:hAnsi="Courier New" w:cs="Courier New"/>
-          <w:color w:val="222222"/>
-          <w:sz w:val="20"/>
-          <w:szCs w:val="20"/>
-        </w:rPr>
-        <w:t xml:space="preserve">    # get hash codes</w:t>
-      </w:r>
-    </w:p>
-    <w:p>
-      <w:pPr>
-        <w:spacing w:after="0" w:line="240" w:lineRule="auto"/>
-        <w:rPr>
-          <w:rFonts w:ascii="Courier New" w:eastAsia="Times New Roman" w:hAnsi="Courier New" w:cs="Courier New"/>
-          <w:color w:val="222222"/>
-          <w:sz w:val="20"/>
-          <w:szCs w:val="20"/>
-        </w:rPr>
-      </w:pPr>
-      <w:r>
-        <w:rPr>
-          <w:rFonts w:ascii="Courier New" w:eastAsia="Times New Roman" w:hAnsi="Courier New" w:cs="Courier New"/>
-          <w:color w:val="222222"/>
-          <w:sz w:val="20"/>
-          <w:szCs w:val="20"/>
-        </w:rPr>
-        <w:t xml:space="preserve">    code = </w:t>
-      </w:r>
-      <w:proofErr w:type="gramStart"/>
-      <w:r>
-        <w:rPr>
-          <w:rFonts w:ascii="Courier New" w:eastAsia="Times New Roman" w:hAnsi="Courier New" w:cs="Courier New"/>
-          <w:color w:val="222222"/>
-          <w:sz w:val="20"/>
-          <w:szCs w:val="20"/>
-        </w:rPr>
-        <w:t>hashing( A</w:t>
-      </w:r>
-      <w:proofErr w:type="gramEnd"/>
-      <w:r>
-        <w:rPr>
-          <w:rFonts w:ascii="Courier New" w:eastAsia="Times New Roman" w:hAnsi="Courier New" w:cs="Courier New"/>
-          <w:color w:val="222222"/>
-          <w:sz w:val="20"/>
-          <w:szCs w:val="20"/>
-        </w:rPr>
-        <w:t xml:space="preserve"> )</w:t>
-      </w:r>
-    </w:p>
-    <w:p>
-      <w:pPr>
-        <w:spacing w:after="0" w:line="240" w:lineRule="auto"/>
-        <w:rPr>
-          <w:rFonts w:ascii="Courier New" w:eastAsia="Times New Roman" w:hAnsi="Courier New" w:cs="Courier New"/>
-          <w:color w:val="222222"/>
-          <w:sz w:val="20"/>
-          <w:szCs w:val="20"/>
-        </w:rPr>
-      </w:pPr>
-      <w:r>
-        <w:rPr>
-          <w:rFonts w:ascii="Courier New" w:eastAsia="Times New Roman" w:hAnsi="Courier New" w:cs="Courier New"/>
-          <w:color w:val="222222"/>
-          <w:sz w:val="20"/>
-          <w:szCs w:val="20"/>
-        </w:rPr>
-        <w:t xml:space="preserve">    buckets = [</w:t>
-      </w:r>
-      <w:proofErr w:type="gramStart"/>
-      <w:r>
-        <w:rPr>
-          <w:rFonts w:ascii="Courier New" w:eastAsia="Times New Roman" w:hAnsi="Courier New" w:cs="Courier New"/>
-          <w:color w:val="222222"/>
-          <w:sz w:val="20"/>
-          <w:szCs w:val="20"/>
-        </w:rPr>
-        <w:t>list(</w:t>
-      </w:r>
-      <w:proofErr w:type="gramEnd"/>
-      <w:r>
-        <w:rPr>
-          <w:rFonts w:ascii="Courier New" w:eastAsia="Times New Roman" w:hAnsi="Courier New" w:cs="Courier New"/>
-          <w:color w:val="222222"/>
-          <w:sz w:val="20"/>
-          <w:szCs w:val="20"/>
-        </w:rPr>
-        <w:t>) for _ in range( code[1] )]</w:t>
-      </w:r>
-    </w:p>
-    <w:p>
-      <w:pPr>
-        <w:spacing w:after="0" w:line="240" w:lineRule="auto"/>
-        <w:rPr>
-          <w:rFonts w:ascii="Courier New" w:eastAsia="Times New Roman" w:hAnsi="Courier New" w:cs="Courier New"/>
-          <w:color w:val="222222"/>
-          <w:sz w:val="20"/>
-          <w:szCs w:val="20"/>
-        </w:rPr>
-      </w:pPr>
-      <w:r>
-        <w:rPr>
-          <w:rFonts w:ascii="Courier New" w:eastAsia="Times New Roman" w:hAnsi="Courier New" w:cs="Courier New"/>
-          <w:color w:val="222222"/>
-          <w:sz w:val="20"/>
-          <w:szCs w:val="20"/>
-        </w:rPr>
-        <w:lastRenderedPageBreak/>
-        <w:t xml:space="preserve">    # distribute data into buckets: O(n)</w:t>
-      </w:r>
-    </w:p>
-    <w:p>
-      <w:pPr>
-        <w:spacing w:after="0" w:line="240" w:lineRule="auto"/>
-        <w:rPr>
-          <w:rFonts w:ascii="Courier New" w:eastAsia="Times New Roman" w:hAnsi="Courier New" w:cs="Courier New"/>
-          <w:color w:val="222222"/>
-          <w:sz w:val="20"/>
-          <w:szCs w:val="20"/>
-        </w:rPr>
-      </w:pPr>
-      <w:r>
-        <w:rPr>
-          <w:rFonts w:ascii="Courier New" w:eastAsia="Times New Roman" w:hAnsi="Courier New" w:cs="Courier New"/>
-          <w:color w:val="222222"/>
-          <w:sz w:val="20"/>
-          <w:szCs w:val="20"/>
-        </w:rPr>
-        <w:t xml:space="preserve">    for i in A:</w:t>
-      </w:r>
-    </w:p>
-    <w:p>
-      <w:pPr>
-        <w:spacing w:after="0" w:line="240" w:lineRule="auto"/>
-        <w:rPr>
-          <w:rFonts w:ascii="Courier New" w:eastAsia="Times New Roman" w:hAnsi="Courier New" w:cs="Courier New"/>
-          <w:color w:val="222222"/>
-          <w:sz w:val="20"/>
-          <w:szCs w:val="20"/>
-        </w:rPr>
-      </w:pPr>
-      <w:r>
-        <w:rPr>
-          <w:rFonts w:ascii="Courier New" w:eastAsia="Times New Roman" w:hAnsi="Courier New" w:cs="Courier New"/>
-          <w:color w:val="222222"/>
-          <w:sz w:val="20"/>
-          <w:szCs w:val="20"/>
-        </w:rPr>
-        <w:t xml:space="preserve">        x = re_</w:t>
-      </w:r>
-      <w:proofErr w:type="gramStart"/>
-      <w:r>
-        <w:rPr>
-          <w:rFonts w:ascii="Courier New" w:eastAsia="Times New Roman" w:hAnsi="Courier New" w:cs="Courier New"/>
-          <w:color w:val="222222"/>
-          <w:sz w:val="20"/>
-          <w:szCs w:val="20"/>
-        </w:rPr>
-        <w:t>hashing( i</w:t>
-      </w:r>
-      <w:proofErr w:type="gramEnd"/>
-      <w:r>
-        <w:rPr>
-          <w:rFonts w:ascii="Courier New" w:eastAsia="Times New Roman" w:hAnsi="Courier New" w:cs="Courier New"/>
-          <w:color w:val="222222"/>
-          <w:sz w:val="20"/>
-          <w:szCs w:val="20"/>
-        </w:rPr>
-        <w:t>, code )</w:t>
-      </w:r>
-    </w:p>
-    <w:p>
-      <w:pPr>
-        <w:spacing w:after="0" w:line="240" w:lineRule="auto"/>
-        <w:rPr>
-          <w:rFonts w:ascii="Courier New" w:eastAsia="Times New Roman" w:hAnsi="Courier New" w:cs="Courier New"/>
-          <w:color w:val="222222"/>
-          <w:sz w:val="20"/>
-          <w:szCs w:val="20"/>
-        </w:rPr>
-      </w:pPr>
-      <w:r>
-        <w:rPr>
-          <w:rFonts w:ascii="Courier New" w:eastAsia="Times New Roman" w:hAnsi="Courier New" w:cs="Courier New"/>
-          <w:color w:val="222222"/>
-          <w:sz w:val="20"/>
-          <w:szCs w:val="20"/>
-        </w:rPr>
-        <w:t xml:space="preserve">        buck = buckets[x]</w:t>
-      </w:r>
-    </w:p>
-    <w:p>
-      <w:pPr>
-        <w:spacing w:after="0" w:line="240" w:lineRule="auto"/>
-        <w:rPr>
-          <w:rFonts w:ascii="Courier New" w:eastAsia="Times New Roman" w:hAnsi="Courier New" w:cs="Courier New"/>
-          <w:color w:val="222222"/>
-          <w:sz w:val="20"/>
-          <w:szCs w:val="20"/>
-        </w:rPr>
-      </w:pPr>
-      <w:r>
-        <w:rPr>
-          <w:rFonts w:ascii="Courier New" w:eastAsia="Times New Roman" w:hAnsi="Courier New" w:cs="Courier New"/>
-          <w:color w:val="222222"/>
-          <w:sz w:val="20"/>
-          <w:szCs w:val="20"/>
-        </w:rPr>
-        <w:t xml:space="preserve">        </w:t>
-      </w:r>
-      <w:proofErr w:type="gramStart"/>
-      <w:r>
-        <w:rPr>
-          <w:rFonts w:ascii="Courier New" w:eastAsia="Times New Roman" w:hAnsi="Courier New" w:cs="Courier New"/>
-          <w:color w:val="222222"/>
-          <w:sz w:val="20"/>
-          <w:szCs w:val="20"/>
-        </w:rPr>
-        <w:t>buck.append</w:t>
-      </w:r>
-      <w:proofErr w:type="gramEnd"/>
-      <w:r>
-        <w:rPr>
-          <w:rFonts w:ascii="Courier New" w:eastAsia="Times New Roman" w:hAnsi="Courier New" w:cs="Courier New"/>
-          <w:color w:val="222222"/>
-          <w:sz w:val="20"/>
-          <w:szCs w:val="20"/>
-        </w:rPr>
-        <w:t>( i )</w:t>
-      </w:r>
-    </w:p>
-    <w:p>
-      <w:pPr>
-        <w:spacing w:after="0" w:line="240" w:lineRule="auto"/>
-        <w:rPr>
-          <w:rFonts w:ascii="Courier New" w:eastAsia="Times New Roman" w:hAnsi="Courier New" w:cs="Courier New"/>
-          <w:color w:val="222222"/>
-          <w:sz w:val="20"/>
-          <w:szCs w:val="20"/>
-        </w:rPr>
-      </w:pPr>
-      <w:r>
-        <w:rPr>
-          <w:rFonts w:ascii="Courier New" w:eastAsia="Times New Roman" w:hAnsi="Courier New" w:cs="Courier New"/>
-          <w:color w:val="222222"/>
-          <w:sz w:val="20"/>
-          <w:szCs w:val="20"/>
-        </w:rPr>
-        <w:t xml:space="preserve">    </w:t>
-      </w:r>
-    </w:p>
-    <w:p>
-      <w:pPr>
-        <w:spacing w:after="0" w:line="240" w:lineRule="auto"/>
-        <w:rPr>
-          <w:rFonts w:ascii="Courier New" w:eastAsia="Times New Roman" w:hAnsi="Courier New" w:cs="Courier New"/>
-          <w:color w:val="222222"/>
-          <w:sz w:val="20"/>
-          <w:szCs w:val="20"/>
-        </w:rPr>
-      </w:pPr>
-      <w:r>
-        <w:rPr>
-          <w:rFonts w:ascii="Courier New" w:eastAsia="Times New Roman" w:hAnsi="Courier New" w:cs="Courier New"/>
-          <w:color w:val="222222"/>
-          <w:sz w:val="20"/>
-          <w:szCs w:val="20"/>
-        </w:rPr>
-        <w:t xml:space="preserve">    for bucket in buckets:</w:t>
-      </w:r>
-    </w:p>
-    <w:p>
-      <w:pPr>
-        <w:spacing w:after="0" w:line="240" w:lineRule="auto"/>
-        <w:rPr>
-          <w:rFonts w:ascii="Courier New" w:eastAsia="Times New Roman" w:hAnsi="Courier New" w:cs="Courier New"/>
-          <w:color w:val="222222"/>
-          <w:sz w:val="20"/>
-          <w:szCs w:val="20"/>
-        </w:rPr>
-      </w:pPr>
-      <w:r>
-        <w:rPr>
-          <w:rFonts w:ascii="Courier New" w:eastAsia="Times New Roman" w:hAnsi="Courier New" w:cs="Courier New"/>
-          <w:color w:val="222222"/>
-          <w:sz w:val="20"/>
-          <w:szCs w:val="20"/>
-        </w:rPr>
-        <w:t xml:space="preserve">        </w:t>
-      </w:r>
-      <w:proofErr w:type="gramStart"/>
-      <w:r>
-        <w:rPr>
-          <w:rFonts w:ascii="Courier New" w:eastAsia="Times New Roman" w:hAnsi="Courier New" w:cs="Courier New"/>
-          <w:color w:val="222222"/>
-          <w:sz w:val="20"/>
-          <w:szCs w:val="20"/>
-        </w:rPr>
-        <w:t>insertionsort( bucket</w:t>
-      </w:r>
-      <w:proofErr w:type="gramEnd"/>
-      <w:r>
-        <w:rPr>
-          <w:rFonts w:ascii="Courier New" w:eastAsia="Times New Roman" w:hAnsi="Courier New" w:cs="Courier New"/>
-          <w:color w:val="222222"/>
-          <w:sz w:val="20"/>
-          <w:szCs w:val="20"/>
-        </w:rPr>
-        <w:t xml:space="preserve"> )</w:t>
-      </w:r>
-    </w:p>
-    <w:p>
-      <w:pPr>
-        <w:spacing w:after="0" w:line="240" w:lineRule="auto"/>
-        <w:rPr>
-          <w:rFonts w:ascii="Courier New" w:eastAsia="Times New Roman" w:hAnsi="Courier New" w:cs="Courier New"/>
-          <w:color w:val="222222"/>
-          <w:sz w:val="20"/>
-          <w:szCs w:val="20"/>
-        </w:rPr>
-      </w:pPr>
-      <w:r>
-        <w:rPr>
-          <w:rFonts w:ascii="Courier New" w:eastAsia="Times New Roman" w:hAnsi="Courier New" w:cs="Courier New"/>
-          <w:color w:val="222222"/>
-          <w:sz w:val="20"/>
-          <w:szCs w:val="20"/>
-        </w:rPr>
-        <w:t xml:space="preserve">    </w:t>
-      </w:r>
-    </w:p>
-    <w:p>
-      <w:pPr>
-        <w:spacing w:after="0" w:line="240" w:lineRule="auto"/>
-        <w:rPr>
-          <w:rFonts w:ascii="Courier New" w:eastAsia="Times New Roman" w:hAnsi="Courier New" w:cs="Courier New"/>
-          <w:color w:val="222222"/>
-          <w:sz w:val="20"/>
-          <w:szCs w:val="20"/>
-        </w:rPr>
-      </w:pPr>
-      <w:r>
-        <w:rPr>
-          <w:rFonts w:ascii="Courier New" w:eastAsia="Times New Roman" w:hAnsi="Courier New" w:cs="Courier New"/>
-          <w:color w:val="222222"/>
-          <w:sz w:val="20"/>
-          <w:szCs w:val="20"/>
-        </w:rPr>
-        <w:t xml:space="preserve">    ndx = 0</w:t>
-      </w:r>
-    </w:p>
-    <w:p>
-      <w:pPr>
-        <w:spacing w:after="0" w:line="240" w:lineRule="auto"/>
-        <w:rPr>
-          <w:rFonts w:ascii="Courier New" w:eastAsia="Times New Roman" w:hAnsi="Courier New" w:cs="Courier New"/>
-          <w:color w:val="222222"/>
-          <w:sz w:val="20"/>
-          <w:szCs w:val="20"/>
-        </w:rPr>
-      </w:pPr>
-      <w:r>
-        <w:rPr>
-          <w:rFonts w:ascii="Courier New" w:eastAsia="Times New Roman" w:hAnsi="Courier New" w:cs="Courier New"/>
-          <w:color w:val="222222"/>
-          <w:sz w:val="20"/>
-          <w:szCs w:val="20"/>
-        </w:rPr>
-        <w:t xml:space="preserve">    # merge the buckets: O(n)</w:t>
-      </w:r>
-    </w:p>
-    <w:p>
-      <w:pPr>
-        <w:spacing w:after="0" w:line="240" w:lineRule="auto"/>
-        <w:rPr>
-          <w:rFonts w:ascii="Courier New" w:eastAsia="Times New Roman" w:hAnsi="Courier New" w:cs="Courier New"/>
-          <w:color w:val="222222"/>
-          <w:sz w:val="20"/>
-          <w:szCs w:val="20"/>
-        </w:rPr>
-      </w:pPr>
-      <w:r>
-        <w:rPr>
-          <w:rFonts w:ascii="Courier New" w:eastAsia="Times New Roman" w:hAnsi="Courier New" w:cs="Courier New"/>
-          <w:color w:val="222222"/>
-          <w:sz w:val="20"/>
-          <w:szCs w:val="20"/>
-        </w:rPr>
-        <w:t xml:space="preserve">    for b in </w:t>
-      </w:r>
-      <w:proofErr w:type="gramStart"/>
-      <w:r>
-        <w:rPr>
-          <w:rFonts w:ascii="Courier New" w:eastAsia="Times New Roman" w:hAnsi="Courier New" w:cs="Courier New"/>
-          <w:color w:val="222222"/>
-          <w:sz w:val="20"/>
-          <w:szCs w:val="20"/>
-        </w:rPr>
-        <w:t>range( len</w:t>
-      </w:r>
-      <w:proofErr w:type="gramEnd"/>
-      <w:r>
-        <w:rPr>
-          <w:rFonts w:ascii="Courier New" w:eastAsia="Times New Roman" w:hAnsi="Courier New" w:cs="Courier New"/>
-          <w:color w:val="222222"/>
-          <w:sz w:val="20"/>
-          <w:szCs w:val="20"/>
-        </w:rPr>
-        <w:t>( buckets ) ):</w:t>
-      </w:r>
-    </w:p>
-    <w:p>
-      <w:pPr>
-        <w:spacing w:after="0" w:line="240" w:lineRule="auto"/>
-        <w:rPr>
-          <w:rFonts w:ascii="Courier New" w:eastAsia="Times New Roman" w:hAnsi="Courier New" w:cs="Courier New"/>
-          <w:color w:val="222222"/>
-          <w:sz w:val="20"/>
-          <w:szCs w:val="20"/>
-        </w:rPr>
-      </w:pPr>
-      <w:r>
-        <w:rPr>
-          <w:rFonts w:ascii="Courier New" w:eastAsia="Times New Roman" w:hAnsi="Courier New" w:cs="Courier New"/>
-          <w:color w:val="222222"/>
-          <w:sz w:val="20"/>
-          <w:szCs w:val="20"/>
-        </w:rPr>
-        <w:t xml:space="preserve">        for v in buckets[b]:</w:t>
-      </w:r>
-    </w:p>
-    <w:p>
-      <w:pPr>
-        <w:spacing w:after="0" w:line="240" w:lineRule="auto"/>
-        <w:rPr>
-          <w:rFonts w:ascii="Courier New" w:eastAsia="Times New Roman" w:hAnsi="Courier New" w:cs="Courier New"/>
-          <w:color w:val="222222"/>
-          <w:sz w:val="20"/>
-          <w:szCs w:val="20"/>
-        </w:rPr>
-      </w:pPr>
-      <w:r>
-        <w:rPr>
-          <w:rFonts w:ascii="Courier New" w:eastAsia="Times New Roman" w:hAnsi="Courier New" w:cs="Courier New"/>
-          <w:color w:val="222222"/>
-          <w:sz w:val="20"/>
-          <w:szCs w:val="20"/>
-        </w:rPr>
-        <w:t xml:space="preserve">        A[ndx] = v</w:t>
-      </w:r>
-    </w:p>
-    <w:p>
-      <w:pPr>
-        <w:spacing w:after="0" w:line="240" w:lineRule="auto"/>
-        <w:rPr>
-          <w:rFonts w:ascii="Courier New" w:eastAsia="Times New Roman" w:hAnsi="Courier New" w:cs="Courier New"/>
-          <w:color w:val="222222"/>
-          <w:sz w:val="20"/>
-          <w:szCs w:val="20"/>
-        </w:rPr>
-      </w:pPr>
-      <w:r>
-        <w:rPr>
-          <w:rFonts w:ascii="Courier New" w:eastAsia="Times New Roman" w:hAnsi="Courier New" w:cs="Courier New"/>
-          <w:color w:val="222222"/>
-          <w:sz w:val="20"/>
-          <w:szCs w:val="20"/>
-        </w:rPr>
-        <w:t xml:space="preserve">        ndx += 1</w:t>
-      </w:r>
-    </w:p>
-    <w:p>
-      <w:pPr>
-        <w:spacing w:after="0" w:line="240" w:lineRule="auto"/>
-        <w:rPr>
-          <w:rFonts w:ascii="Courier New" w:eastAsia="Times New Roman" w:hAnsi="Courier New" w:cs="Courier New"/>
-          <w:color w:val="222222"/>
-          <w:sz w:val="20"/>
-          <w:szCs w:val="20"/>
-        </w:rPr>
-      </w:pPr>
-      <w:r>
-        <w:rPr>
-          <w:rFonts w:ascii="Courier New" w:eastAsia="Times New Roman" w:hAnsi="Courier New" w:cs="Courier New"/>
-          <w:color w:val="222222"/>
-          <w:sz w:val="20"/>
-          <w:szCs w:val="20"/>
-        </w:rPr>
-        <w:t xml:space="preserve"> </w:t>
-      </w:r>
-    </w:p>
-    <w:p>
-      <w:pPr>
-        <w:spacing w:after="0" w:line="240" w:lineRule="auto"/>
-        <w:rPr>
-          <w:rFonts w:ascii="Courier New" w:eastAsia="Times New Roman" w:hAnsi="Courier New" w:cs="Courier New"/>
-          <w:color w:val="222222"/>
-          <w:sz w:val="20"/>
-          <w:szCs w:val="20"/>
-        </w:rPr>
-      </w:pPr>
-      <w:r>
-        <w:rPr>
-          <w:rFonts w:ascii="Courier New" w:eastAsia="Times New Roman" w:hAnsi="Courier New" w:cs="Courier New"/>
-          <w:color w:val="222222"/>
-          <w:sz w:val="20"/>
-          <w:szCs w:val="20"/>
-        </w:rPr>
-        <w:t>import math</w:t>
-      </w:r>
-    </w:p>
-    <w:p>
-      <w:pPr>
-        <w:spacing w:after="0" w:line="240" w:lineRule="auto"/>
-        <w:rPr>
-          <w:rFonts w:ascii="Courier New" w:eastAsia="Times New Roman" w:hAnsi="Courier New" w:cs="Courier New"/>
-          <w:color w:val="222222"/>
-          <w:sz w:val="20"/>
-          <w:szCs w:val="20"/>
-        </w:rPr>
-      </w:pPr>
-      <w:r>
-        <w:rPr>
-          <w:rFonts w:ascii="Courier New" w:eastAsia="Times New Roman" w:hAnsi="Courier New" w:cs="Courier New"/>
-          <w:color w:val="222222"/>
-          <w:sz w:val="20"/>
-          <w:szCs w:val="20"/>
-        </w:rPr>
-        <w:t xml:space="preserve"> </w:t>
-      </w:r>
-    </w:p>
-    <w:p>
-      <w:pPr>
-        <w:spacing w:after="0" w:line="240" w:lineRule="auto"/>
-        <w:rPr>
-          <w:rFonts w:ascii="Courier New" w:eastAsia="Times New Roman" w:hAnsi="Courier New" w:cs="Courier New"/>
-          <w:color w:val="222222"/>
-          <w:sz w:val="20"/>
-          <w:szCs w:val="20"/>
-        </w:rPr>
-      </w:pPr>
-      <w:r>
-        <w:rPr>
-          <w:rFonts w:ascii="Courier New" w:eastAsia="Times New Roman" w:hAnsi="Courier New" w:cs="Courier New"/>
-          <w:color w:val="222222"/>
-          <w:sz w:val="20"/>
-          <w:szCs w:val="20"/>
-        </w:rPr>
-        <w:t xml:space="preserve">def </w:t>
-      </w:r>
-      <w:proofErr w:type="gramStart"/>
-      <w:r>
-        <w:rPr>
-          <w:rFonts w:ascii="Courier New" w:eastAsia="Times New Roman" w:hAnsi="Courier New" w:cs="Courier New"/>
-          <w:color w:val="222222"/>
-          <w:sz w:val="20"/>
-          <w:szCs w:val="20"/>
-        </w:rPr>
-        <w:t>hashing( A</w:t>
-      </w:r>
-      <w:proofErr w:type="gramEnd"/>
-      <w:r>
-        <w:rPr>
-          <w:rFonts w:ascii="Courier New" w:eastAsia="Times New Roman" w:hAnsi="Courier New" w:cs="Courier New"/>
-          <w:color w:val="222222"/>
-          <w:sz w:val="20"/>
-          <w:szCs w:val="20"/>
-        </w:rPr>
-        <w:t xml:space="preserve"> ):</w:t>
-      </w:r>
-    </w:p>
-    <w:p>
-      <w:pPr>
-        <w:spacing w:after="0" w:line="240" w:lineRule="auto"/>
-        <w:rPr>
-          <w:rFonts w:ascii="Courier New" w:eastAsia="Times New Roman" w:hAnsi="Courier New" w:cs="Courier New"/>
-          <w:color w:val="222222"/>
-          <w:sz w:val="20"/>
-          <w:szCs w:val="20"/>
-        </w:rPr>
-      </w:pPr>
-      <w:r>
-        <w:rPr>
-          <w:rFonts w:ascii="Courier New" w:eastAsia="Times New Roman" w:hAnsi="Courier New" w:cs="Courier New"/>
-          <w:color w:val="222222"/>
-          <w:sz w:val="20"/>
-          <w:szCs w:val="20"/>
-        </w:rPr>
-        <w:t xml:space="preserve">    m = </w:t>
-      </w:r>
-      <w:proofErr w:type="gramStart"/>
-      <w:r>
-        <w:rPr>
-          <w:rFonts w:ascii="Courier New" w:eastAsia="Times New Roman" w:hAnsi="Courier New" w:cs="Courier New"/>
-          <w:color w:val="222222"/>
-          <w:sz w:val="20"/>
-          <w:szCs w:val="20"/>
-        </w:rPr>
-        <w:t>A[</w:t>
-      </w:r>
-      <w:proofErr w:type="gramEnd"/>
-      <w:r>
-        <w:rPr>
-          <w:rFonts w:ascii="Courier New" w:eastAsia="Times New Roman" w:hAnsi="Courier New" w:cs="Courier New"/>
-          <w:color w:val="222222"/>
-          <w:sz w:val="20"/>
-          <w:szCs w:val="20"/>
-        </w:rPr>
-        <w:t>0]</w:t>
-      </w:r>
-    </w:p>
-    <w:p>
-      <w:pPr>
-        <w:spacing w:after="0" w:line="240" w:lineRule="auto"/>
-        <w:rPr>
-          <w:rFonts w:ascii="Courier New" w:eastAsia="Times New Roman" w:hAnsi="Courier New" w:cs="Courier New"/>
-          <w:color w:val="222222"/>
-          <w:sz w:val="20"/>
-          <w:szCs w:val="20"/>
-        </w:rPr>
-      </w:pPr>
-      <w:r>
-        <w:rPr>
-          <w:rFonts w:ascii="Courier New" w:eastAsia="Times New Roman" w:hAnsi="Courier New" w:cs="Courier New"/>
-          <w:color w:val="222222"/>
-          <w:sz w:val="20"/>
-          <w:szCs w:val="20"/>
-        </w:rPr>
-        <w:t xml:space="preserve">    for i in </w:t>
-      </w:r>
-      <w:proofErr w:type="gramStart"/>
-      <w:r>
-        <w:rPr>
-          <w:rFonts w:ascii="Courier New" w:eastAsia="Times New Roman" w:hAnsi="Courier New" w:cs="Courier New"/>
-          <w:color w:val="222222"/>
-          <w:sz w:val="20"/>
-          <w:szCs w:val="20"/>
-        </w:rPr>
-        <w:t>range( 1</w:t>
-      </w:r>
-      <w:proofErr w:type="gramEnd"/>
-      <w:r>
-        <w:rPr>
-          <w:rFonts w:ascii="Courier New" w:eastAsia="Times New Roman" w:hAnsi="Courier New" w:cs="Courier New"/>
-          <w:color w:val="222222"/>
-          <w:sz w:val="20"/>
-          <w:szCs w:val="20"/>
-        </w:rPr>
-        <w:t>, len( A ) ):</w:t>
-      </w:r>
-    </w:p>
-    <w:p>
-      <w:pPr>
-        <w:spacing w:after="0" w:line="240" w:lineRule="auto"/>
-        <w:rPr>
-          <w:rFonts w:ascii="Courier New" w:eastAsia="Times New Roman" w:hAnsi="Courier New" w:cs="Courier New"/>
-          <w:color w:val="222222"/>
-          <w:sz w:val="20"/>
-          <w:szCs w:val="20"/>
-        </w:rPr>
-      </w:pPr>
-      <w:r>
-        <w:rPr>
-          <w:rFonts w:ascii="Courier New" w:eastAsia="Times New Roman" w:hAnsi="Courier New" w:cs="Courier New"/>
-          <w:color w:val="222222"/>
-          <w:sz w:val="20"/>
-          <w:szCs w:val="20"/>
-        </w:rPr>
-        <w:t xml:space="preserve">        if </w:t>
-      </w:r>
-      <w:proofErr w:type="gramStart"/>
-      <w:r>
-        <w:rPr>
-          <w:rFonts w:ascii="Courier New" w:eastAsia="Times New Roman" w:hAnsi="Courier New" w:cs="Courier New"/>
-          <w:color w:val="222222"/>
-          <w:sz w:val="20"/>
-          <w:szCs w:val="20"/>
-        </w:rPr>
-        <w:t>( m</w:t>
-      </w:r>
-      <w:proofErr w:type="gramEnd"/>
-      <w:r>
-        <w:rPr>
-          <w:rFonts w:ascii="Courier New" w:eastAsia="Times New Roman" w:hAnsi="Courier New" w:cs="Courier New"/>
-          <w:color w:val="222222"/>
-          <w:sz w:val="20"/>
-          <w:szCs w:val="20"/>
-        </w:rPr>
-        <w:t xml:space="preserve"> &lt; A[i] ):</w:t>
-      </w:r>
-    </w:p>
-    <w:p>
-      <w:pPr>
-        <w:spacing w:after="0" w:line="240" w:lineRule="auto"/>
-        <w:rPr>
-          <w:rFonts w:ascii="Courier New" w:eastAsia="Times New Roman" w:hAnsi="Courier New" w:cs="Courier New"/>
-          <w:color w:val="222222"/>
-          <w:sz w:val="20"/>
-          <w:szCs w:val="20"/>
-        </w:rPr>
-      </w:pPr>
-      <w:r>
-        <w:rPr>
-          <w:rFonts w:ascii="Courier New" w:eastAsia="Times New Roman" w:hAnsi="Courier New" w:cs="Courier New"/>
-          <w:color w:val="222222"/>
-          <w:sz w:val="20"/>
-          <w:szCs w:val="20"/>
-        </w:rPr>
-        <w:t xml:space="preserve">        m = A[i]</w:t>
-      </w:r>
-    </w:p>
-    <w:p>
-      <w:pPr>
-        <w:spacing w:after="0" w:line="240" w:lineRule="auto"/>
-        <w:rPr>
-          <w:rFonts w:ascii="Courier New" w:eastAsia="Times New Roman" w:hAnsi="Courier New" w:cs="Courier New"/>
-          <w:color w:val="222222"/>
-          <w:sz w:val="20"/>
-          <w:szCs w:val="20"/>
-        </w:rPr>
-      </w:pPr>
-      <w:r>
-        <w:rPr>
-          <w:rFonts w:ascii="Courier New" w:eastAsia="Times New Roman" w:hAnsi="Courier New" w:cs="Courier New"/>
-          <w:color w:val="222222"/>
-          <w:sz w:val="20"/>
-          <w:szCs w:val="20"/>
-        </w:rPr>
-        <w:t xml:space="preserve">    result = [m, </w:t>
-      </w:r>
-      <w:proofErr w:type="gramStart"/>
-      <w:r>
-        <w:rPr>
-          <w:rFonts w:ascii="Courier New" w:eastAsia="Times New Roman" w:hAnsi="Courier New" w:cs="Courier New"/>
-          <w:color w:val="222222"/>
-          <w:sz w:val="20"/>
-          <w:szCs w:val="20"/>
-        </w:rPr>
-        <w:t>int( math</w:t>
-      </w:r>
-      <w:proofErr w:type="gramEnd"/>
-      <w:r>
-        <w:rPr>
-          <w:rFonts w:ascii="Courier New" w:eastAsia="Times New Roman" w:hAnsi="Courier New" w:cs="Courier New"/>
-          <w:color w:val="222222"/>
-          <w:sz w:val="20"/>
-          <w:szCs w:val="20"/>
-        </w:rPr>
-        <w:t>.sqrt( len( A ) ) )]</w:t>
-      </w:r>
-    </w:p>
-    <w:p>
-      <w:pPr>
-        <w:spacing w:after="0" w:line="240" w:lineRule="auto"/>
-        <w:rPr>
-          <w:rFonts w:ascii="Courier New" w:eastAsia="Times New Roman" w:hAnsi="Courier New" w:cs="Courier New"/>
-          <w:color w:val="222222"/>
-          <w:sz w:val="20"/>
-          <w:szCs w:val="20"/>
-        </w:rPr>
-      </w:pPr>
-      <w:r>
-        <w:rPr>
-          <w:rFonts w:ascii="Courier New" w:eastAsia="Times New Roman" w:hAnsi="Courier New" w:cs="Courier New"/>
-          <w:color w:val="222222"/>
-          <w:sz w:val="20"/>
-          <w:szCs w:val="20"/>
-        </w:rPr>
-        <w:t xml:space="preserve">    return result</w:t>
-      </w:r>
-    </w:p>
-    <w:p>
-      <w:pPr>
-        <w:spacing w:after="0" w:line="240" w:lineRule="auto"/>
-        <w:rPr>
-          <w:rFonts w:ascii="Courier New" w:eastAsia="Times New Roman" w:hAnsi="Courier New" w:cs="Courier New"/>
-          <w:color w:val="222222"/>
-          <w:sz w:val="20"/>
-          <w:szCs w:val="20"/>
-        </w:rPr>
-      </w:pPr>
-      <w:r>
-        <w:rPr>
-          <w:rFonts w:ascii="Courier New" w:eastAsia="Times New Roman" w:hAnsi="Courier New" w:cs="Courier New"/>
-          <w:color w:val="222222"/>
-          <w:sz w:val="20"/>
-          <w:szCs w:val="20"/>
-        </w:rPr>
-        <w:t xml:space="preserve">    </w:t>
-      </w:r>
-    </w:p>
-    <w:p>
-      <w:pPr>
-        <w:spacing w:after="0" w:line="240" w:lineRule="auto"/>
-        <w:rPr>
-          <w:rFonts w:ascii="Courier New" w:eastAsia="Times New Roman" w:hAnsi="Courier New" w:cs="Courier New"/>
-          <w:color w:val="222222"/>
-          <w:sz w:val="20"/>
-          <w:szCs w:val="20"/>
-        </w:rPr>
-      </w:pPr>
-      <w:r>
-        <w:rPr>
-          <w:rFonts w:ascii="Courier New" w:eastAsia="Times New Roman" w:hAnsi="Courier New" w:cs="Courier New"/>
-          <w:color w:val="222222"/>
-          <w:sz w:val="20"/>
-          <w:szCs w:val="20"/>
-        </w:rPr>
-        <w:t xml:space="preserve"> </w:t>
-      </w:r>
-    </w:p>
-    <w:p>
-      <w:pPr>
-        <w:spacing w:after="0" w:line="240" w:lineRule="auto"/>
-        <w:rPr>
-          <w:rFonts w:ascii="Courier New" w:eastAsia="Times New Roman" w:hAnsi="Courier New" w:cs="Courier New"/>
-          <w:color w:val="222222"/>
-          <w:sz w:val="20"/>
-          <w:szCs w:val="20"/>
-        </w:rPr>
-      </w:pPr>
-      <w:r>
-        <w:rPr>
-          <w:rFonts w:ascii="Courier New" w:eastAsia="Times New Roman" w:hAnsi="Courier New" w:cs="Courier New"/>
-          <w:color w:val="222222"/>
-          <w:sz w:val="20"/>
-          <w:szCs w:val="20"/>
-        </w:rPr>
-        <w:t>def re_</w:t>
-      </w:r>
-      <w:proofErr w:type="gramStart"/>
-      <w:r>
-        <w:rPr>
-          <w:rFonts w:ascii="Courier New" w:eastAsia="Times New Roman" w:hAnsi="Courier New" w:cs="Courier New"/>
-          <w:color w:val="222222"/>
-          <w:sz w:val="20"/>
-          <w:szCs w:val="20"/>
-        </w:rPr>
-        <w:t>hashing( i</w:t>
-      </w:r>
-      <w:proofErr w:type="gramEnd"/>
-      <w:r>
-        <w:rPr>
-          <w:rFonts w:ascii="Courier New" w:eastAsia="Times New Roman" w:hAnsi="Courier New" w:cs="Courier New"/>
-          <w:color w:val="222222"/>
-          <w:sz w:val="20"/>
-          <w:szCs w:val="20"/>
-        </w:rPr>
-        <w:t>, code ):</w:t>
-      </w:r>
-    </w:p>
-    <w:p>
-      <w:pPr>
-        <w:spacing w:after="0" w:line="240" w:lineRule="auto"/>
-        <w:rPr>
-          <w:rFonts w:ascii="Courier New" w:eastAsia="Times New Roman" w:hAnsi="Courier New" w:cs="Courier New"/>
-          <w:color w:val="222222"/>
-          <w:sz w:val="20"/>
-          <w:szCs w:val="20"/>
-        </w:rPr>
-      </w:pPr>
-      <w:r>
-        <w:rPr>
-          <w:rFonts w:ascii="Courier New" w:eastAsia="Times New Roman" w:hAnsi="Courier New" w:cs="Courier New"/>
-          <w:color w:val="222222"/>
-          <w:sz w:val="20"/>
-          <w:szCs w:val="20"/>
-        </w:rPr>
-        <w:t xml:space="preserve">    return </w:t>
-      </w:r>
-      <w:proofErr w:type="gramStart"/>
-      <w:r>
-        <w:rPr>
-          <w:rFonts w:ascii="Courier New" w:eastAsia="Times New Roman" w:hAnsi="Courier New" w:cs="Courier New"/>
-          <w:color w:val="222222"/>
-          <w:sz w:val="20"/>
-          <w:szCs w:val="20"/>
-        </w:rPr>
-        <w:t>int( i</w:t>
-      </w:r>
-      <w:proofErr w:type="gramEnd"/>
-      <w:r>
-        <w:rPr>
-          <w:rFonts w:ascii="Courier New" w:eastAsia="Times New Roman" w:hAnsi="Courier New" w:cs="Courier New"/>
-          <w:color w:val="222222"/>
-          <w:sz w:val="20"/>
-          <w:szCs w:val="20"/>
-        </w:rPr>
-        <w:t xml:space="preserve"> / code[0] * ( code[1] - 1 ) )</w:t>
-      </w:r>
-    </w:p>
-    <w:p>
-      <w:pPr>
-        <w:spacing w:after="0" w:line="240" w:lineRule="auto"/>
-      </w:pPr>
+    </w:p>
+    <w:p>
+      <w:pPr>
+        <w:spacing w:after="0" w:line="240" w:lineRule="auto"/>
+      </w:pPr>
+      <w:r>
+        <w:t>import math</w:t>
+      </w:r>
+    </w:p>
+    <w:p>
+      <w:pPr>
+        <w:spacing w:after="0" w:line="240" w:lineRule="auto"/>
+      </w:pPr>
+      <w:r>
+        <w:t> </w:t>
+      </w:r>
+    </w:p>
+    <w:p>
+      <w:pPr>
+        <w:spacing w:after="0" w:line="240" w:lineRule="auto"/>
+      </w:pPr>
+      <w:r>
+        <w:t>def hashing( A ):</w:t>
+      </w:r>
+    </w:p>
+    <w:p>
+      <w:pPr>
+        <w:spacing w:after="0" w:line="240" w:lineRule="auto"/>
+      </w:pPr>
+      <w:r>
+        <w:t>    m = A[0]</w:t>
+      </w:r>
+    </w:p>
+    <w:p>
+      <w:pPr>
+        <w:spacing w:after="0" w:line="240" w:lineRule="auto"/>
+      </w:pPr>
+      <w:r>
+        <w:t>    for i in range( 1, len( A ) ):</w:t>
+      </w:r>
+    </w:p>
+    <w:p>
+      <w:pPr>
+        <w:spacing w:after="0" w:line="240" w:lineRule="auto"/>
+      </w:pPr>
+      <w:r>
+        <w:t>        if ( m &lt; A[i] ):</w:t>
+      </w:r>
+    </w:p>
+    <w:p>
+      <w:pPr>
+        <w:spacing w:after="0" w:line="240" w:lineRule="auto"/>
+      </w:pPr>
+      <w:r>
+        <w:t>        m = A[i]</w:t>
+      </w:r>
+    </w:p>
+    <w:p>
+      <w:pPr>
+        <w:spacing w:after="0" w:line="240" w:lineRule="auto"/>
+      </w:pPr>
+      <w:r>
+        <w:t>    result = [m, int( math.sqrt( len( A ) ) )]</w:t>
+      </w:r>
+    </w:p>
+    <w:p>
+      <w:pPr>
+        <w:spacing w:after="0" w:line="240" w:lineRule="auto"/>
+      </w:pPr>
+      <w:r>
+        <w:t>    return result</w:t>
+      </w:r>
+    </w:p>
+    <w:p>
+      <w:pPr>
+        <w:spacing w:after="0" w:line="240" w:lineRule="auto"/>
+      </w:pPr>
+      <w:r>
+        <w:t>    </w:t>
+      </w:r>
+    </w:p>
+    <w:p>
+      <w:pPr>
+        <w:spacing w:after="0" w:line="240" w:lineRule="auto"/>
+      </w:pPr>
+      <w:r>
+        <w:t> </w:t>
+      </w:r>
+    </w:p>
+    <w:p>
+      <w:pPr>
+        <w:spacing w:after="0" w:line="240" w:lineRule="auto"/>
+      </w:pPr>
+      <w:r>
+        <w:t>def re_hashing( i, code ):</w:t>
+      </w:r>
+    </w:p>
+    <w:p>
+      <w:pPr>
+        <w:spacing w:after="0" w:line="240" w:lineRule="auto"/>
+      </w:pPr>
+      <w:r>
+        <w:t>    return int( i / code[0] * ( code[1] - 1 ) )</w:t>
+      </w:r>
+      <w:bookmarkStart w:id="0" w:name="_GoBack"/>
+      <w:bookmarkEnd w:id="0"/>
     </w:p>
     <w:p>
       <w:pPr>

</xml_diff>

<commit_message>
tested code samples for p3
</commit_message>
<xml_diff>
--- a/bucketsort.docx
+++ b/bucketsort.docx
@@ -383,6 +383,7 @@
         </w:rPr>
         <w:t xml:space="preserve"> </w:t>
       </w:r>
+      <w:proofErr w:type="spellStart"/>
       <w:r>
         <w:rPr>
           <w:rFonts w:ascii="Arial" w:eastAsia="Times New Roman" w:hAnsi="Arial" w:cs="Arial"/>
@@ -391,6 +392,7 @@
         </w:rPr>
         <w:t>n</w:t>
       </w:r>
+      <w:proofErr w:type="spellEnd"/>
       <w:r>
         <w:rPr>
           <w:rFonts w:ascii="Arial" w:eastAsia="Times New Roman" w:hAnsi="Arial" w:cs="Arial"/>
@@ -469,15 +471,33 @@
           <w:sz w:val="23"/>
           <w:szCs w:val="23"/>
         </w:rPr>
-        <w:t>input numbers into the buckets. Since the inputs are uni-forml</w:t>
-      </w:r>
-      <w:r>
-        <w:rPr>
-          <w:rFonts w:ascii="Arial" w:eastAsia="Times New Roman" w:hAnsi="Arial" w:cs="Arial"/>
-          <w:sz w:val="23"/>
-          <w:szCs w:val="23"/>
-        </w:rPr>
-        <w:t xml:space="preserve">y and </w:t>
+        <w:t xml:space="preserve">input numbers into the buckets. Since the inputs are </w:t>
+      </w:r>
+      <w:proofErr w:type="spellStart"/>
+      <w:r>
+        <w:rPr>
+          <w:rFonts w:ascii="Arial" w:eastAsia="Times New Roman" w:hAnsi="Arial" w:cs="Arial"/>
+          <w:sz w:val="23"/>
+          <w:szCs w:val="23"/>
+        </w:rPr>
+        <w:t>uni-forml</w:t>
+      </w:r>
+      <w:r>
+        <w:rPr>
+          <w:rFonts w:ascii="Arial" w:eastAsia="Times New Roman" w:hAnsi="Arial" w:cs="Arial"/>
+          <w:sz w:val="23"/>
+          <w:szCs w:val="23"/>
+        </w:rPr>
+        <w:t>y</w:t>
+      </w:r>
+      <w:proofErr w:type="spellEnd"/>
+      <w:r>
+        <w:rPr>
+          <w:rFonts w:ascii="Arial" w:eastAsia="Times New Roman" w:hAnsi="Arial" w:cs="Arial"/>
+          <w:sz w:val="23"/>
+          <w:szCs w:val="23"/>
+        </w:rPr>
+        <w:t xml:space="preserve"> and </w:t>
       </w:r>
       <w:r>
         <w:rPr>
@@ -657,7 +677,25 @@
           <w:sz w:val="23"/>
           <w:szCs w:val="23"/>
         </w:rPr>
-        <w:t>Our code  for bucket  sort  assumes  that  the input  is an</w:t>
+        <w:t xml:space="preserve">Our </w:t>
+      </w:r>
+      <w:proofErr w:type="gramStart"/>
+      <w:r>
+        <w:rPr>
+          <w:rFonts w:ascii="Arial" w:eastAsia="Times New Roman" w:hAnsi="Arial" w:cs="Arial"/>
+          <w:sz w:val="23"/>
+          <w:szCs w:val="23"/>
+        </w:rPr>
+        <w:t>code  for</w:t>
+      </w:r>
+      <w:proofErr w:type="gramEnd"/>
+      <w:r>
+        <w:rPr>
+          <w:rFonts w:ascii="Arial" w:eastAsia="Times New Roman" w:hAnsi="Arial" w:cs="Arial"/>
+          <w:sz w:val="23"/>
+          <w:szCs w:val="23"/>
+        </w:rPr>
+        <w:t xml:space="preserve"> bucket  sort  assumes  that  the input  is an</w:t>
       </w:r>
       <w:r>
         <w:rPr>
@@ -731,6 +769,7 @@
         </w:rPr>
         <w:t xml:space="preserve"> A[</w:t>
       </w:r>
+      <w:proofErr w:type="spellStart"/>
       <w:r>
         <w:rPr>
           <w:rFonts w:ascii="Arial" w:eastAsia="Times New Roman" w:hAnsi="Arial" w:cs="Arial"/>
@@ -739,6 +778,7 @@
         </w:rPr>
         <w:t>i</w:t>
       </w:r>
+      <w:proofErr w:type="spellEnd"/>
       <w:r>
         <w:rPr>
           <w:rFonts w:ascii="Arial" w:eastAsia="Times New Roman" w:hAnsi="Arial" w:cs="Arial"/>
@@ -777,7 +817,25 @@
           <w:sz w:val="23"/>
           <w:szCs w:val="23"/>
         </w:rPr>
-        <w:t xml:space="preserve"> &lt;= A[i] </w:t>
+        <w:t xml:space="preserve"> &lt;= A[</w:t>
+      </w:r>
+      <w:proofErr w:type="spellStart"/>
+      <w:r>
+        <w:rPr>
+          <w:rFonts w:ascii="Arial" w:eastAsia="Times New Roman" w:hAnsi="Arial" w:cs="Arial"/>
+          <w:sz w:val="23"/>
+          <w:szCs w:val="23"/>
+        </w:rPr>
+        <w:t>i</w:t>
+      </w:r>
+      <w:proofErr w:type="spellEnd"/>
+      <w:r>
+        <w:rPr>
+          <w:rFonts w:ascii="Arial" w:eastAsia="Times New Roman" w:hAnsi="Arial" w:cs="Arial"/>
+          <w:sz w:val="23"/>
+          <w:szCs w:val="23"/>
+        </w:rPr>
+        <w:t xml:space="preserve">] </w:t>
       </w:r>
       <w:r>
         <w:rPr>
@@ -875,7 +933,25 @@
           <w:sz w:val="23"/>
           <w:szCs w:val="23"/>
         </w:rPr>
-        <w:t xml:space="preserve">[0,..n-1] </w:t>
+        <w:t>[</w:t>
+      </w:r>
+      <w:proofErr w:type="gramStart"/>
+      <w:r>
+        <w:rPr>
+          <w:rFonts w:ascii="Arial" w:eastAsia="Times New Roman" w:hAnsi="Arial" w:cs="Arial"/>
+          <w:sz w:val="23"/>
+          <w:szCs w:val="23"/>
+        </w:rPr>
+        <w:t>0,..</w:t>
+      </w:r>
+      <w:proofErr w:type="gramEnd"/>
+      <w:r>
+        <w:rPr>
+          <w:rFonts w:ascii="Arial" w:eastAsia="Times New Roman" w:hAnsi="Arial" w:cs="Arial"/>
+          <w:sz w:val="23"/>
+          <w:szCs w:val="23"/>
+        </w:rPr>
+        <w:t xml:space="preserve">n-1] </w:t>
       </w:r>
       <w:r>
         <w:rPr>
@@ -1004,8 +1080,18 @@
           <w:szCs w:val="23"/>
         </w:rPr>
         <w:tab/>
-        <w:t>n = A.length</w:t>
-      </w:r>
+        <w:t xml:space="preserve">n = </w:t>
+      </w:r>
+      <w:proofErr w:type="spellStart"/>
+      <w:r>
+        <w:rPr>
+          <w:rFonts w:cstheme="minorHAnsi"/>
+          <w:sz w:val="23"/>
+          <w:szCs w:val="23"/>
+        </w:rPr>
+        <w:t>A.length</w:t>
+      </w:r>
+      <w:proofErr w:type="spellEnd"/>
       <w:r>
         <w:rPr>
           <w:rFonts w:cstheme="minorHAnsi"/>
@@ -1022,7 +1108,17 @@
           <w:szCs w:val="23"/>
         </w:rPr>
         <w:tab/>
-        <w:t>for I = 0 to n-1</w:t>
+        <w:t>for</w:t>
+      </w:r>
+      <w:bookmarkStart w:id="0" w:name="_GoBack"/>
+      <w:bookmarkEnd w:id="0"/>
+      <w:r>
+        <w:rPr>
+          <w:rFonts w:cstheme="minorHAnsi"/>
+          <w:sz w:val="23"/>
+          <w:szCs w:val="23"/>
+        </w:rPr>
+        <w:t xml:space="preserve"> I = 0 to n-1</w:t>
       </w:r>
       <w:r>
         <w:rPr>
@@ -1048,7 +1144,25 @@
           <w:szCs w:val="23"/>
         </w:rPr>
         <w:tab/>
-        <w:t>make B[i] an empty list</w:t>
+        <w:t>make B[</w:t>
+      </w:r>
+      <w:proofErr w:type="spellStart"/>
+      <w:r>
+        <w:rPr>
+          <w:rFonts w:cstheme="minorHAnsi"/>
+          <w:sz w:val="23"/>
+          <w:szCs w:val="23"/>
+        </w:rPr>
+        <w:t>i</w:t>
+      </w:r>
+      <w:proofErr w:type="spellEnd"/>
+      <w:r>
+        <w:rPr>
+          <w:rFonts w:cstheme="minorHAnsi"/>
+          <w:sz w:val="23"/>
+          <w:szCs w:val="23"/>
+        </w:rPr>
+        <w:t>] an empty list</w:t>
       </w:r>
       <w:r>
         <w:rPr>
@@ -1066,8 +1180,18 @@
           <w:szCs w:val="23"/>
         </w:rPr>
         <w:tab/>
-        <w:t>for I = 1 to n</w:t>
-      </w:r>
+        <w:t xml:space="preserve">for I = 1 </w:t>
+      </w:r>
+      <w:proofErr w:type="spellStart"/>
+      <w:r>
+        <w:rPr>
+          <w:rFonts w:cstheme="minorHAnsi"/>
+          <w:sz w:val="23"/>
+          <w:szCs w:val="23"/>
+        </w:rPr>
+        <w:t>to n</w:t>
+      </w:r>
+      <w:proofErr w:type="spellEnd"/>
       <w:r>
         <w:rPr>
           <w:rFonts w:cstheme="minorHAnsi"/>
@@ -1092,7 +1216,43 @@
           <w:szCs w:val="23"/>
         </w:rPr>
         <w:tab/>
-        <w:t>insert A[i] into list B[floor(n*A[i])]</w:t>
+        <w:t>insert A[</w:t>
+      </w:r>
+      <w:proofErr w:type="spellStart"/>
+      <w:r>
+        <w:rPr>
+          <w:rFonts w:cstheme="minorHAnsi"/>
+          <w:sz w:val="23"/>
+          <w:szCs w:val="23"/>
+        </w:rPr>
+        <w:t>i</w:t>
+      </w:r>
+      <w:proofErr w:type="spellEnd"/>
+      <w:r>
+        <w:rPr>
+          <w:rFonts w:cstheme="minorHAnsi"/>
+          <w:sz w:val="23"/>
+          <w:szCs w:val="23"/>
+        </w:rPr>
+        <w:t>] into list B[floor(n*A[</w:t>
+      </w:r>
+      <w:proofErr w:type="spellStart"/>
+      <w:r>
+        <w:rPr>
+          <w:rFonts w:cstheme="minorHAnsi"/>
+          <w:sz w:val="23"/>
+          <w:szCs w:val="23"/>
+        </w:rPr>
+        <w:t>i</w:t>
+      </w:r>
+      <w:proofErr w:type="spellEnd"/>
+      <w:r>
+        <w:rPr>
+          <w:rFonts w:cstheme="minorHAnsi"/>
+          <w:sz w:val="23"/>
+          <w:szCs w:val="23"/>
+        </w:rPr>
+        <w:t>])]</w:t>
       </w:r>
       <w:r>
         <w:rPr>
@@ -1136,7 +1296,25 @@
           <w:szCs w:val="23"/>
         </w:rPr>
         <w:tab/>
-        <w:t>sort list B[i] with insertion sort</w:t>
+        <w:t>sort list B[</w:t>
+      </w:r>
+      <w:proofErr w:type="spellStart"/>
+      <w:r>
+        <w:rPr>
+          <w:rFonts w:cstheme="minorHAnsi"/>
+          <w:sz w:val="23"/>
+          <w:szCs w:val="23"/>
+        </w:rPr>
+        <w:t>i</w:t>
+      </w:r>
+      <w:proofErr w:type="spellEnd"/>
+      <w:r>
+        <w:rPr>
+          <w:rFonts w:cstheme="minorHAnsi"/>
+          <w:sz w:val="23"/>
+          <w:szCs w:val="23"/>
+        </w:rPr>
+        <w:t>] with insertion sort</w:t>
       </w:r>
       <w:r>
         <w:rPr>
@@ -1187,277 +1365,998 @@
     </w:p>
     <w:p>
       <w:pPr>
-        <w:spacing w:after="0" w:line="240" w:lineRule="auto"/>
-      </w:pPr>
-      <w:r>
-        <w:t> def bucketsort( A ):</w:t>
-      </w:r>
-    </w:p>
-    <w:p>
-      <w:pPr>
-        <w:spacing w:after="0" w:line="240" w:lineRule="auto"/>
-      </w:pPr>
-      <w:r>
-        <w:t>    # get hash codes</w:t>
-      </w:r>
-    </w:p>
-    <w:p>
-      <w:pPr>
-        <w:spacing w:after="0" w:line="240" w:lineRule="auto"/>
-      </w:pPr>
-      <w:r>
-        <w:t>    code = hashing( A )</w:t>
-      </w:r>
-    </w:p>
-    <w:p>
-      <w:pPr>
-        <w:spacing w:after="0" w:line="240" w:lineRule="auto"/>
-      </w:pPr>
-      <w:r>
-        <w:t>    buckets = [list() for _ in range( code[1] )]</w:t>
-      </w:r>
-    </w:p>
-    <w:p>
-      <w:pPr>
-        <w:spacing w:after="0" w:line="240" w:lineRule="auto"/>
-      </w:pPr>
-      <w:r>
+        <w:rPr>
+          <w:rFonts w:cstheme="minorHAnsi"/>
+        </w:rPr>
+      </w:pPr>
+      <w:r>
+        <w:rPr>
+          <w:rFonts w:cstheme="minorHAnsi"/>
+        </w:rPr>
+        <w:t>import math</w:t>
+      </w:r>
+    </w:p>
+    <w:p>
+      <w:pPr>
+        <w:rPr>
+          <w:rFonts w:cstheme="minorHAnsi"/>
+        </w:rPr>
+      </w:pPr>
+    </w:p>
+    <w:p>
+      <w:pPr>
+        <w:rPr>
+          <w:rFonts w:cstheme="minorHAnsi"/>
+        </w:rPr>
+      </w:pPr>
+      <w:r>
+        <w:rPr>
+          <w:rFonts w:cstheme="minorHAnsi"/>
+        </w:rPr>
         <w:lastRenderedPageBreak/>
-        <w:t>    # distribute data into buckets: O(n)</w:t>
-      </w:r>
-    </w:p>
-    <w:p>
-      <w:pPr>
-        <w:spacing w:after="0" w:line="240" w:lineRule="auto"/>
-      </w:pPr>
-      <w:r>
-        <w:t>    for i in A:</w:t>
-      </w:r>
-    </w:p>
-    <w:p>
-      <w:pPr>
-        <w:spacing w:after="0" w:line="240" w:lineRule="auto"/>
-      </w:pPr>
-      <w:r>
-        <w:t>        x = re_hashing( i, code )</w:t>
-      </w:r>
-    </w:p>
-    <w:p>
-      <w:pPr>
-        <w:spacing w:after="0" w:line="240" w:lineRule="auto"/>
-      </w:pPr>
-      <w:r>
+        <w:t>def hashing(array):</w:t>
+      </w:r>
+    </w:p>
+    <w:p>
+      <w:pPr>
+        <w:rPr>
+          <w:rFonts w:cstheme="minorHAnsi"/>
+        </w:rPr>
+      </w:pPr>
+      <w:r>
+        <w:rPr>
+          <w:rFonts w:cstheme="minorHAnsi"/>
+        </w:rPr>
+        <w:t>    m = </w:t>
+      </w:r>
+      <w:proofErr w:type="gramStart"/>
+      <w:r>
+        <w:rPr>
+          <w:rFonts w:cstheme="minorHAnsi"/>
+        </w:rPr>
+        <w:t>array[</w:t>
+      </w:r>
+      <w:proofErr w:type="gramEnd"/>
+      <w:r>
+        <w:rPr>
+          <w:rFonts w:cstheme="minorHAnsi"/>
+        </w:rPr>
+        <w:t>0]</w:t>
+      </w:r>
+    </w:p>
+    <w:p>
+      <w:pPr>
+        <w:rPr>
+          <w:rFonts w:cstheme="minorHAnsi"/>
+        </w:rPr>
+      </w:pPr>
+      <w:r>
+        <w:rPr>
+          <w:rFonts w:cstheme="minorHAnsi"/>
+        </w:rPr>
+        <w:t>    for </w:t>
+      </w:r>
+      <w:proofErr w:type="spellStart"/>
+      <w:r>
+        <w:rPr>
+          <w:rFonts w:cstheme="minorHAnsi"/>
+        </w:rPr>
+        <w:t>i</w:t>
+      </w:r>
+      <w:proofErr w:type="spellEnd"/>
+      <w:r>
+        <w:rPr>
+          <w:rFonts w:cstheme="minorHAnsi"/>
+        </w:rPr>
+        <w:t> in </w:t>
+      </w:r>
+      <w:proofErr w:type="gramStart"/>
+      <w:r>
+        <w:rPr>
+          <w:rFonts w:cstheme="minorHAnsi"/>
+        </w:rPr>
+        <w:t>range(</w:t>
+      </w:r>
+      <w:proofErr w:type="gramEnd"/>
+      <w:r>
+        <w:rPr>
+          <w:rFonts w:cstheme="minorHAnsi"/>
+        </w:rPr>
+        <w:t>1, </w:t>
+      </w:r>
+      <w:proofErr w:type="spellStart"/>
+      <w:r>
+        <w:rPr>
+          <w:rFonts w:cstheme="minorHAnsi"/>
+        </w:rPr>
+        <w:t>len</w:t>
+      </w:r>
+      <w:proofErr w:type="spellEnd"/>
+      <w:r>
+        <w:rPr>
+          <w:rFonts w:cstheme="minorHAnsi"/>
+        </w:rPr>
+        <w:t>(array)):</w:t>
+      </w:r>
+    </w:p>
+    <w:p>
+      <w:pPr>
+        <w:rPr>
+          <w:rFonts w:cstheme="minorHAnsi"/>
+        </w:rPr>
+      </w:pPr>
+      <w:r>
+        <w:rPr>
+          <w:rFonts w:cstheme="minorHAnsi"/>
+        </w:rPr>
+        <w:t>        if </w:t>
+      </w:r>
+      <w:proofErr w:type="gramStart"/>
+      <w:r>
+        <w:rPr>
+          <w:rFonts w:cstheme="minorHAnsi"/>
+        </w:rPr>
+        <w:t>( m</w:t>
+      </w:r>
+      <w:proofErr w:type="gramEnd"/>
+      <w:r>
+        <w:rPr>
+          <w:rFonts w:cstheme="minorHAnsi"/>
+        </w:rPr>
+        <w:t> &lt; array[</w:t>
+      </w:r>
+      <w:proofErr w:type="spellStart"/>
+      <w:r>
+        <w:rPr>
+          <w:rFonts w:cstheme="minorHAnsi"/>
+        </w:rPr>
+        <w:t>i</w:t>
+      </w:r>
+      <w:proofErr w:type="spellEnd"/>
+      <w:r>
+        <w:rPr>
+          <w:rFonts w:cstheme="minorHAnsi"/>
+        </w:rPr>
+        <w:t>] ):</w:t>
+      </w:r>
+    </w:p>
+    <w:p>
+      <w:pPr>
+        <w:rPr>
+          <w:rFonts w:cstheme="minorHAnsi"/>
+        </w:rPr>
+      </w:pPr>
+      <w:r>
+        <w:rPr>
+          <w:rFonts w:cstheme="minorHAnsi"/>
+        </w:rPr>
+        <w:t>            m = array[</w:t>
+      </w:r>
+      <w:proofErr w:type="spellStart"/>
+      <w:r>
+        <w:rPr>
+          <w:rFonts w:cstheme="minorHAnsi"/>
+        </w:rPr>
+        <w:t>i</w:t>
+      </w:r>
+      <w:proofErr w:type="spellEnd"/>
+      <w:r>
+        <w:rPr>
+          <w:rFonts w:cstheme="minorHAnsi"/>
+        </w:rPr>
+        <w:t>]</w:t>
+      </w:r>
+    </w:p>
+    <w:p>
+      <w:pPr>
+        <w:rPr>
+          <w:rFonts w:cstheme="minorHAnsi"/>
+        </w:rPr>
+      </w:pPr>
+      <w:r>
+        <w:rPr>
+          <w:rFonts w:cstheme="minorHAnsi"/>
+        </w:rPr>
+        <w:t>    result = [</w:t>
+      </w:r>
+      <w:proofErr w:type="spellStart"/>
+      <w:proofErr w:type="gramStart"/>
+      <w:r>
+        <w:rPr>
+          <w:rFonts w:cstheme="minorHAnsi"/>
+        </w:rPr>
+        <w:t>m,int</w:t>
+      </w:r>
+      <w:proofErr w:type="spellEnd"/>
+      <w:proofErr w:type="gramEnd"/>
+      <w:r>
+        <w:rPr>
+          <w:rFonts w:cstheme="minorHAnsi"/>
+        </w:rPr>
+        <w:t>(</w:t>
+      </w:r>
+      <w:proofErr w:type="spellStart"/>
+      <w:r>
+        <w:rPr>
+          <w:rFonts w:cstheme="minorHAnsi"/>
+        </w:rPr>
+        <w:t>math.sqrt</w:t>
+      </w:r>
+      <w:proofErr w:type="spellEnd"/>
+      <w:r>
+        <w:rPr>
+          <w:rFonts w:cstheme="minorHAnsi"/>
+        </w:rPr>
+        <w:t>( </w:t>
+      </w:r>
+      <w:proofErr w:type="spellStart"/>
+      <w:r>
+        <w:rPr>
+          <w:rFonts w:cstheme="minorHAnsi"/>
+        </w:rPr>
+        <w:t>len</w:t>
+      </w:r>
+      <w:proofErr w:type="spellEnd"/>
+      <w:r>
+        <w:rPr>
+          <w:rFonts w:cstheme="minorHAnsi"/>
+        </w:rPr>
+        <w:t>(array)))]</w:t>
+      </w:r>
+    </w:p>
+    <w:p>
+      <w:pPr>
+        <w:rPr>
+          <w:rFonts w:cstheme="minorHAnsi"/>
+        </w:rPr>
+      </w:pPr>
+      <w:r>
+        <w:rPr>
+          <w:rFonts w:cstheme="minorHAnsi"/>
+        </w:rPr>
+        <w:t>    return result</w:t>
+      </w:r>
+    </w:p>
+    <w:p>
+      <w:pPr>
+        <w:rPr>
+          <w:rFonts w:cstheme="minorHAnsi"/>
+        </w:rPr>
+      </w:pPr>
+      <w:r>
+        <w:rPr>
+          <w:rFonts w:cstheme="minorHAnsi"/>
+        </w:rPr>
+        <w:t>  </w:t>
+      </w:r>
+    </w:p>
+    <w:p>
+      <w:pPr>
+        <w:rPr>
+          <w:rFonts w:cstheme="minorHAnsi"/>
+        </w:rPr>
+      </w:pPr>
+      <w:r>
+        <w:rPr>
+          <w:rFonts w:cstheme="minorHAnsi"/>
+        </w:rPr>
+        <w:t>def </w:t>
+      </w:r>
+      <w:proofErr w:type="spellStart"/>
+      <w:r>
+        <w:rPr>
+          <w:rFonts w:cstheme="minorHAnsi"/>
+        </w:rPr>
+        <w:t>re_</w:t>
+      </w:r>
+      <w:proofErr w:type="gramStart"/>
+      <w:r>
+        <w:rPr>
+          <w:rFonts w:cstheme="minorHAnsi"/>
+        </w:rPr>
+        <w:t>hashing</w:t>
+      </w:r>
+      <w:proofErr w:type="spellEnd"/>
+      <w:r>
+        <w:rPr>
+          <w:rFonts w:cstheme="minorHAnsi"/>
+        </w:rPr>
+        <w:t>(</w:t>
+      </w:r>
+      <w:proofErr w:type="spellStart"/>
+      <w:proofErr w:type="gramEnd"/>
+      <w:r>
+        <w:rPr>
+          <w:rFonts w:cstheme="minorHAnsi"/>
+        </w:rPr>
+        <w:t>i</w:t>
+      </w:r>
+      <w:proofErr w:type="spellEnd"/>
+      <w:r>
+        <w:rPr>
+          <w:rFonts w:cstheme="minorHAnsi"/>
+        </w:rPr>
+        <w:t>, code ):</w:t>
+      </w:r>
+    </w:p>
+    <w:p>
+      <w:pPr>
+        <w:rPr>
+          <w:rFonts w:cstheme="minorHAnsi"/>
+        </w:rPr>
+      </w:pPr>
+      <w:r>
+        <w:rPr>
+          <w:rFonts w:cstheme="minorHAnsi"/>
+        </w:rPr>
+        <w:t>    return </w:t>
+      </w:r>
+      <w:proofErr w:type="spellStart"/>
+      <w:r>
+        <w:rPr>
+          <w:rFonts w:cstheme="minorHAnsi"/>
+        </w:rPr>
+        <w:t>int</w:t>
+      </w:r>
+      <w:proofErr w:type="spellEnd"/>
+      <w:r>
+        <w:rPr>
+          <w:rFonts w:cstheme="minorHAnsi"/>
+        </w:rPr>
+        <w:t>(</w:t>
+      </w:r>
+      <w:proofErr w:type="spellStart"/>
+      <w:r>
+        <w:rPr>
+          <w:rFonts w:cstheme="minorHAnsi"/>
+        </w:rPr>
+        <w:t>i</w:t>
+      </w:r>
+      <w:proofErr w:type="spellEnd"/>
+      <w:r>
+        <w:rPr>
+          <w:rFonts w:cstheme="minorHAnsi"/>
+        </w:rPr>
+        <w:t>/code[</w:t>
+      </w:r>
+      <w:proofErr w:type="gramStart"/>
+      <w:r>
+        <w:rPr>
+          <w:rFonts w:cstheme="minorHAnsi"/>
+        </w:rPr>
+        <w:t>0]*</w:t>
+      </w:r>
+      <w:proofErr w:type="gramEnd"/>
+      <w:r>
+        <w:rPr>
+          <w:rFonts w:cstheme="minorHAnsi"/>
+        </w:rPr>
+        <w:t>(code[1]-1))</w:t>
+      </w:r>
+    </w:p>
+    <w:p>
+      <w:pPr>
+        <w:rPr>
+          <w:rFonts w:cstheme="minorHAnsi"/>
+        </w:rPr>
+      </w:pPr>
+      <w:r>
+        <w:rPr>
+          <w:rFonts w:cstheme="minorHAnsi"/>
+        </w:rPr>
+        <w:t>  </w:t>
+      </w:r>
+    </w:p>
+    <w:p>
+      <w:pPr>
+        <w:rPr>
+          <w:rFonts w:cstheme="minorHAnsi"/>
+        </w:rPr>
+      </w:pPr>
+      <w:r>
+        <w:rPr>
+          <w:rFonts w:cstheme="minorHAnsi"/>
+        </w:rPr>
+        <w:t>def </w:t>
+      </w:r>
+      <w:proofErr w:type="spellStart"/>
+      <w:r>
+        <w:rPr>
+          <w:rFonts w:cstheme="minorHAnsi"/>
+        </w:rPr>
+        <w:t>bucketSort</w:t>
+      </w:r>
+      <w:proofErr w:type="spellEnd"/>
+      <w:r>
+        <w:rPr>
+          <w:rFonts w:cstheme="minorHAnsi"/>
+        </w:rPr>
+        <w:t>(array):</w:t>
+      </w:r>
+    </w:p>
+    <w:p>
+      <w:pPr>
+        <w:rPr>
+          <w:rFonts w:cstheme="minorHAnsi"/>
+        </w:rPr>
+      </w:pPr>
+      <w:r>
+        <w:rPr>
+          <w:rFonts w:cstheme="minorHAnsi"/>
+        </w:rPr>
+        <w:t>    code = hashing(array)</w:t>
+      </w:r>
+    </w:p>
+    <w:p>
+      <w:pPr>
+        <w:rPr>
+          <w:rFonts w:cstheme="minorHAnsi"/>
+        </w:rPr>
+      </w:pPr>
+      <w:r>
+        <w:rPr>
+          <w:rFonts w:cstheme="minorHAnsi"/>
+        </w:rPr>
+        <w:t>    buckets = [</w:t>
+      </w:r>
+      <w:proofErr w:type="gramStart"/>
+      <w:r>
+        <w:rPr>
+          <w:rFonts w:cstheme="minorHAnsi"/>
+        </w:rPr>
+        <w:t>list(</w:t>
+      </w:r>
+      <w:proofErr w:type="gramEnd"/>
+      <w:r>
+        <w:rPr>
+          <w:rFonts w:cstheme="minorHAnsi"/>
+        </w:rPr>
+        <w:t>) for _ in range( code[1] )]</w:t>
+      </w:r>
+    </w:p>
+    <w:p>
+      <w:pPr>
+        <w:rPr>
+          <w:rFonts w:cstheme="minorHAnsi"/>
+        </w:rPr>
+      </w:pPr>
+      <w:r>
+        <w:rPr>
+          <w:rFonts w:cstheme="minorHAnsi"/>
+        </w:rPr>
+        <w:t>    for </w:t>
+      </w:r>
+      <w:proofErr w:type="spellStart"/>
+      <w:r>
+        <w:rPr>
+          <w:rFonts w:cstheme="minorHAnsi"/>
+        </w:rPr>
+        <w:t>i</w:t>
+      </w:r>
+      <w:proofErr w:type="spellEnd"/>
+      <w:r>
+        <w:rPr>
+          <w:rFonts w:cstheme="minorHAnsi"/>
+        </w:rPr>
+        <w:t> in array:</w:t>
+      </w:r>
+    </w:p>
+    <w:p>
+      <w:pPr>
+        <w:rPr>
+          <w:rFonts w:cstheme="minorHAnsi"/>
+        </w:rPr>
+      </w:pPr>
+      <w:r>
+        <w:rPr>
+          <w:rFonts w:cstheme="minorHAnsi"/>
+        </w:rPr>
+        <w:t>        x = </w:t>
+      </w:r>
+      <w:proofErr w:type="spellStart"/>
+      <w:r>
+        <w:rPr>
+          <w:rFonts w:cstheme="minorHAnsi"/>
+        </w:rPr>
+        <w:t>re_</w:t>
+      </w:r>
+      <w:proofErr w:type="gramStart"/>
+      <w:r>
+        <w:rPr>
+          <w:rFonts w:cstheme="minorHAnsi"/>
+        </w:rPr>
+        <w:t>hashing</w:t>
+      </w:r>
+      <w:proofErr w:type="spellEnd"/>
+      <w:r>
+        <w:rPr>
+          <w:rFonts w:cstheme="minorHAnsi"/>
+        </w:rPr>
+        <w:t>( </w:t>
+      </w:r>
+      <w:proofErr w:type="spellStart"/>
+      <w:r>
+        <w:rPr>
+          <w:rFonts w:cstheme="minorHAnsi"/>
+        </w:rPr>
+        <w:t>i</w:t>
+      </w:r>
+      <w:proofErr w:type="spellEnd"/>
+      <w:proofErr w:type="gramEnd"/>
+      <w:r>
+        <w:rPr>
+          <w:rFonts w:cstheme="minorHAnsi"/>
+        </w:rPr>
+        <w:t>, code )</w:t>
+      </w:r>
+    </w:p>
+    <w:p>
+      <w:pPr>
+        <w:rPr>
+          <w:rFonts w:cstheme="minorHAnsi"/>
+        </w:rPr>
+      </w:pPr>
+      <w:r>
+        <w:rPr>
+          <w:rFonts w:cstheme="minorHAnsi"/>
+        </w:rPr>
         <w:t>        buck = buckets[x]</w:t>
       </w:r>
     </w:p>
     <w:p>
       <w:pPr>
-        <w:spacing w:after="0" w:line="240" w:lineRule="auto"/>
-      </w:pPr>
-      <w:r>
-        <w:t>        buck.append( i )</w:t>
-      </w:r>
-    </w:p>
-    <w:p>
-      <w:pPr>
-        <w:spacing w:after="0" w:line="240" w:lineRule="auto"/>
-      </w:pPr>
-      <w:r>
+        <w:rPr>
+          <w:rFonts w:cstheme="minorHAnsi"/>
+        </w:rPr>
+      </w:pPr>
+      <w:r>
+        <w:rPr>
+          <w:rFonts w:cstheme="minorHAnsi"/>
+        </w:rPr>
+        <w:t>        </w:t>
+      </w:r>
+      <w:proofErr w:type="spellStart"/>
+      <w:proofErr w:type="gramStart"/>
+      <w:r>
+        <w:rPr>
+          <w:rFonts w:cstheme="minorHAnsi"/>
+        </w:rPr>
+        <w:t>buck.append</w:t>
+      </w:r>
+      <w:proofErr w:type="spellEnd"/>
+      <w:proofErr w:type="gramEnd"/>
+      <w:r>
+        <w:rPr>
+          <w:rFonts w:cstheme="minorHAnsi"/>
+        </w:rPr>
+        <w:t>( </w:t>
+      </w:r>
+      <w:proofErr w:type="spellStart"/>
+      <w:r>
+        <w:rPr>
+          <w:rFonts w:cstheme="minorHAnsi"/>
+        </w:rPr>
+        <w:t>i</w:t>
+      </w:r>
+      <w:proofErr w:type="spellEnd"/>
+      <w:r>
+        <w:rPr>
+          <w:rFonts w:cstheme="minorHAnsi"/>
+        </w:rPr>
+        <w:t> )</w:t>
+      </w:r>
+    </w:p>
+    <w:p>
+      <w:pPr>
+        <w:rPr>
+          <w:rFonts w:cstheme="minorHAnsi"/>
+        </w:rPr>
+      </w:pPr>
+      <w:r>
+        <w:rPr>
+          <w:rFonts w:cstheme="minorHAnsi"/>
+        </w:rPr>
+        <w:t>    for bucket in buckets:</w:t>
+      </w:r>
+    </w:p>
+    <w:p>
+      <w:pPr>
+        <w:rPr>
+          <w:rFonts w:cstheme="minorHAnsi"/>
+        </w:rPr>
+      </w:pPr>
+      <w:r>
+        <w:rPr>
+          <w:rFonts w:cstheme="minorHAnsi"/>
+        </w:rPr>
+        <w:t>        </w:t>
+      </w:r>
+      <w:proofErr w:type="spellStart"/>
+      <w:r>
+        <w:rPr>
+          <w:rFonts w:cstheme="minorHAnsi"/>
+        </w:rPr>
+        <w:t>insertion_sort</w:t>
+      </w:r>
+      <w:proofErr w:type="spellEnd"/>
+      <w:r>
+        <w:rPr>
+          <w:rFonts w:cstheme="minorHAnsi"/>
+        </w:rPr>
+        <w:t>(bucket)</w:t>
+      </w:r>
+    </w:p>
+    <w:p>
+      <w:pPr>
+        <w:rPr>
+          <w:rFonts w:cstheme="minorHAnsi"/>
+        </w:rPr>
+      </w:pPr>
+      <w:r>
+        <w:rPr>
+          <w:rFonts w:cstheme="minorHAnsi"/>
+        </w:rPr>
+        <w:t>          </w:t>
+      </w:r>
+    </w:p>
+    <w:p>
+      <w:pPr>
+        <w:rPr>
+          <w:rFonts w:cstheme="minorHAnsi"/>
+        </w:rPr>
+      </w:pPr>
+      <w:r>
+        <w:rPr>
+          <w:rFonts w:cstheme="minorHAnsi"/>
+        </w:rPr>
         <w:t>    </w:t>
       </w:r>
-    </w:p>
-    <w:p>
-      <w:pPr>
-        <w:spacing w:after="0" w:line="240" w:lineRule="auto"/>
-      </w:pPr>
-      <w:r>
-        <w:t>    for bucket in buckets:</w:t>
-      </w:r>
-    </w:p>
-    <w:p>
-      <w:pPr>
-        <w:spacing w:after="0" w:line="240" w:lineRule="auto"/>
-      </w:pPr>
-      <w:r>
-        <w:t>        insertionsort( bucket )</w:t>
-      </w:r>
-    </w:p>
-    <w:p>
-      <w:pPr>
-        <w:spacing w:after="0" w:line="240" w:lineRule="auto"/>
-      </w:pPr>
-      <w:r>
-        <w:t>    </w:t>
-      </w:r>
-    </w:p>
-    <w:p>
-      <w:pPr>
-        <w:spacing w:after="0" w:line="240" w:lineRule="auto"/>
-      </w:pPr>
-      <w:r>
-        <w:t>    ndx = 0</w:t>
-      </w:r>
-    </w:p>
-    <w:p>
-      <w:pPr>
-        <w:spacing w:after="0" w:line="240" w:lineRule="auto"/>
-      </w:pPr>
-      <w:r>
-        <w:t>    # merge the buckets: O(n)</w:t>
-      </w:r>
-    </w:p>
-    <w:p>
-      <w:pPr>
-        <w:spacing w:after="0" w:line="240" w:lineRule="auto"/>
-      </w:pPr>
-      <w:r>
-        <w:t>    for b in range( len( buckets ) ):</w:t>
-      </w:r>
-    </w:p>
-    <w:p>
-      <w:pPr>
-        <w:spacing w:after="0" w:line="240" w:lineRule="auto"/>
-      </w:pPr>
-      <w:r>
+      <w:proofErr w:type="spellStart"/>
+      <w:r>
+        <w:rPr>
+          <w:rFonts w:cstheme="minorHAnsi"/>
+        </w:rPr>
+        <w:t>ndx</w:t>
+      </w:r>
+      <w:proofErr w:type="spellEnd"/>
+      <w:r>
+        <w:rPr>
+          <w:rFonts w:cstheme="minorHAnsi"/>
+        </w:rPr>
+        <w:t> = 0</w:t>
+      </w:r>
+    </w:p>
+    <w:p>
+      <w:pPr>
+        <w:rPr>
+          <w:rFonts w:cstheme="minorHAnsi"/>
+        </w:rPr>
+      </w:pPr>
+      <w:r>
+        <w:rPr>
+          <w:rFonts w:cstheme="minorHAnsi"/>
+        </w:rPr>
+        <w:t>    for b in </w:t>
+      </w:r>
+      <w:proofErr w:type="gramStart"/>
+      <w:r>
+        <w:rPr>
+          <w:rFonts w:cstheme="minorHAnsi"/>
+        </w:rPr>
+        <w:t>range( </w:t>
+      </w:r>
+      <w:proofErr w:type="spellStart"/>
+      <w:r>
+        <w:rPr>
+          <w:rFonts w:cstheme="minorHAnsi"/>
+        </w:rPr>
+        <w:t>len</w:t>
+      </w:r>
+      <w:proofErr w:type="spellEnd"/>
+      <w:proofErr w:type="gramEnd"/>
+      <w:r>
+        <w:rPr>
+          <w:rFonts w:cstheme="minorHAnsi"/>
+        </w:rPr>
+        <w:t>( buckets ) ):</w:t>
+      </w:r>
+    </w:p>
+    <w:p>
+      <w:pPr>
+        <w:rPr>
+          <w:rFonts w:cstheme="minorHAnsi"/>
+        </w:rPr>
+      </w:pPr>
+      <w:r>
+        <w:rPr>
+          <w:rFonts w:cstheme="minorHAnsi"/>
+        </w:rPr>
         <w:t>        for v in buckets[b]:</w:t>
       </w:r>
     </w:p>
     <w:p>
       <w:pPr>
-        <w:spacing w:after="0" w:line="240" w:lineRule="auto"/>
-      </w:pPr>
-      <w:r>
-        <w:t>        A[ndx] = v</w:t>
-      </w:r>
-    </w:p>
-    <w:p>
-      <w:pPr>
-        <w:spacing w:after="0" w:line="240" w:lineRule="auto"/>
-      </w:pPr>
-      <w:r>
-        <w:t>        ndx += 1</w:t>
-      </w:r>
-    </w:p>
-    <w:p>
-      <w:pPr>
-        <w:spacing w:after="0" w:line="240" w:lineRule="auto"/>
-      </w:pPr>
-      <w:r>
-        <w:t> </w:t>
-      </w:r>
-    </w:p>
-    <w:p>
-      <w:pPr>
-        <w:spacing w:after="0" w:line="240" w:lineRule="auto"/>
-      </w:pPr>
-      <w:r>
-        <w:t>import math</w:t>
-      </w:r>
-    </w:p>
-    <w:p>
-      <w:pPr>
-        <w:spacing w:after="0" w:line="240" w:lineRule="auto"/>
-      </w:pPr>
-      <w:r>
-        <w:t> </w:t>
-      </w:r>
-    </w:p>
-    <w:p>
-      <w:pPr>
-        <w:spacing w:after="0" w:line="240" w:lineRule="auto"/>
-      </w:pPr>
-      <w:r>
-        <w:t>def hashing( A ):</w:t>
-      </w:r>
-    </w:p>
-    <w:p>
-      <w:pPr>
-        <w:spacing w:after="0" w:line="240" w:lineRule="auto"/>
-      </w:pPr>
-      <w:r>
-        <w:t>    m = A[0]</w:t>
-      </w:r>
-    </w:p>
-    <w:p>
-      <w:pPr>
-        <w:spacing w:after="0" w:line="240" w:lineRule="auto"/>
-      </w:pPr>
-      <w:r>
-        <w:t>    for i in range( 1, len( A ) ):</w:t>
-      </w:r>
-    </w:p>
-    <w:p>
-      <w:pPr>
-        <w:spacing w:after="0" w:line="240" w:lineRule="auto"/>
-      </w:pPr>
-      <w:r>
-        <w:t>        if ( m &lt; A[i] ):</w:t>
-      </w:r>
-    </w:p>
-    <w:p>
-      <w:pPr>
-        <w:spacing w:after="0" w:line="240" w:lineRule="auto"/>
-      </w:pPr>
-      <w:r>
-        <w:t>        m = A[i]</w:t>
-      </w:r>
-    </w:p>
-    <w:p>
-      <w:pPr>
-        <w:spacing w:after="0" w:line="240" w:lineRule="auto"/>
-      </w:pPr>
-      <w:r>
-        <w:t>    result = [m, int( math.sqrt( len( A ) ) )]</w:t>
-      </w:r>
-    </w:p>
-    <w:p>
-      <w:pPr>
-        <w:spacing w:after="0" w:line="240" w:lineRule="auto"/>
-      </w:pPr>
-      <w:r>
-        <w:t>    return result</w:t>
-      </w:r>
-    </w:p>
-    <w:p>
-      <w:pPr>
-        <w:spacing w:after="0" w:line="240" w:lineRule="auto"/>
-      </w:pPr>
-      <w:r>
-        <w:t>    </w:t>
-      </w:r>
-    </w:p>
-    <w:p>
-      <w:pPr>
-        <w:spacing w:after="0" w:line="240" w:lineRule="auto"/>
-      </w:pPr>
-      <w:r>
-        <w:t> </w:t>
-      </w:r>
-    </w:p>
-    <w:p>
-      <w:pPr>
-        <w:spacing w:after="0" w:line="240" w:lineRule="auto"/>
-      </w:pPr>
-      <w:r>
-        <w:t>def re_hashing( i, code ):</w:t>
-      </w:r>
-    </w:p>
-    <w:p>
-      <w:pPr>
-        <w:spacing w:after="0" w:line="240" w:lineRule="auto"/>
-      </w:pPr>
-      <w:r>
-        <w:t>    return int( i / code[0] * ( code[1] - 1 ) )</w:t>
-      </w:r>
-      <w:bookmarkStart w:id="0" w:name="_GoBack"/>
-      <w:bookmarkEnd w:id="0"/>
-    </w:p>
-    <w:p>
-      <w:pPr>
-        <w:rPr>
-          <w:rFonts w:cstheme="minorHAnsi"/>
-        </w:rPr>
-      </w:pPr>
+        <w:rPr>
+          <w:rFonts w:cstheme="minorHAnsi"/>
+        </w:rPr>
+      </w:pPr>
+      <w:r>
+        <w:rPr>
+          <w:rFonts w:cstheme="minorHAnsi"/>
+        </w:rPr>
+        <w:t>            array[</w:t>
+      </w:r>
+      <w:proofErr w:type="spellStart"/>
+      <w:r>
+        <w:rPr>
+          <w:rFonts w:cstheme="minorHAnsi"/>
+        </w:rPr>
+        <w:t>ndx</w:t>
+      </w:r>
+      <w:proofErr w:type="spellEnd"/>
+      <w:r>
+        <w:rPr>
+          <w:rFonts w:cstheme="minorHAnsi"/>
+        </w:rPr>
+        <w:t>] = v</w:t>
+      </w:r>
+    </w:p>
+    <w:p>
+      <w:pPr>
+        <w:rPr>
+          <w:rFonts w:cstheme="minorHAnsi"/>
+        </w:rPr>
+      </w:pPr>
+      <w:r>
+        <w:rPr>
+          <w:rFonts w:cstheme="minorHAnsi"/>
+        </w:rPr>
+        <w:t>            </w:t>
+      </w:r>
+      <w:proofErr w:type="spellStart"/>
+      <w:r>
+        <w:rPr>
+          <w:rFonts w:cstheme="minorHAnsi"/>
+        </w:rPr>
+        <w:t>ndx</w:t>
+      </w:r>
+      <w:proofErr w:type="spellEnd"/>
+      <w:r>
+        <w:rPr>
+          <w:rFonts w:cstheme="minorHAnsi"/>
+        </w:rPr>
+        <w:t> += 1</w:t>
+      </w:r>
+    </w:p>
+    <w:p>
+      <w:pPr>
+        <w:rPr>
+          <w:rFonts w:cstheme="minorHAnsi"/>
+        </w:rPr>
+      </w:pPr>
+      <w:r>
+        <w:rPr>
+          <w:rFonts w:cstheme="minorHAnsi"/>
+        </w:rPr>
+        <w:t>            </w:t>
+      </w:r>
+    </w:p>
+    <w:p>
+      <w:pPr>
+        <w:rPr>
+          <w:rFonts w:cstheme="minorHAnsi"/>
+        </w:rPr>
+      </w:pPr>
+      <w:r>
+        <w:rPr>
+          <w:rFonts w:cstheme="minorHAnsi"/>
+        </w:rPr>
+        <w:t>def </w:t>
+      </w:r>
+      <w:proofErr w:type="spellStart"/>
+      <w:r>
+        <w:rPr>
+          <w:rFonts w:cstheme="minorHAnsi"/>
+        </w:rPr>
+        <w:t>insertion_sort</w:t>
+      </w:r>
+      <w:proofErr w:type="spellEnd"/>
+      <w:r>
+        <w:rPr>
+          <w:rFonts w:cstheme="minorHAnsi"/>
+        </w:rPr>
+        <w:t>(array):</w:t>
+      </w:r>
+    </w:p>
+    <w:p>
+      <w:pPr>
+        <w:rPr>
+          <w:rFonts w:cstheme="minorHAnsi"/>
+        </w:rPr>
+      </w:pPr>
+      <w:r>
+        <w:rPr>
+          <w:rFonts w:cstheme="minorHAnsi"/>
+        </w:rPr>
+        <w:t>    for index in </w:t>
+      </w:r>
+      <w:proofErr w:type="gramStart"/>
+      <w:r>
+        <w:rPr>
+          <w:rFonts w:cstheme="minorHAnsi"/>
+        </w:rPr>
+        <w:t>range(</w:t>
+      </w:r>
+      <w:proofErr w:type="gramEnd"/>
+      <w:r>
+        <w:rPr>
+          <w:rFonts w:cstheme="minorHAnsi"/>
+        </w:rPr>
+        <w:t>1, </w:t>
+      </w:r>
+      <w:proofErr w:type="spellStart"/>
+      <w:r>
+        <w:rPr>
+          <w:rFonts w:cstheme="minorHAnsi"/>
+        </w:rPr>
+        <w:t>len</w:t>
+      </w:r>
+      <w:proofErr w:type="spellEnd"/>
+      <w:r>
+        <w:rPr>
+          <w:rFonts w:cstheme="minorHAnsi"/>
+        </w:rPr>
+        <w:t>(array)):</w:t>
+      </w:r>
+    </w:p>
+    <w:p>
+      <w:pPr>
+        <w:rPr>
+          <w:rFonts w:cstheme="minorHAnsi"/>
+        </w:rPr>
+      </w:pPr>
+      <w:r>
+        <w:rPr>
+          <w:rFonts w:cstheme="minorHAnsi"/>
+        </w:rPr>
+        <w:lastRenderedPageBreak/>
+        <w:t>        while 0 &lt; index and array[index] &lt; </w:t>
+      </w:r>
+      <w:proofErr w:type="gramStart"/>
+      <w:r>
+        <w:rPr>
+          <w:rFonts w:cstheme="minorHAnsi"/>
+        </w:rPr>
+        <w:t>array[</w:t>
+      </w:r>
+      <w:proofErr w:type="gramEnd"/>
+      <w:r>
+        <w:rPr>
+          <w:rFonts w:cstheme="minorHAnsi"/>
+        </w:rPr>
+        <w:t>index - 1]:</w:t>
+      </w:r>
+    </w:p>
+    <w:p>
+      <w:pPr>
+        <w:rPr>
+          <w:rFonts w:cstheme="minorHAnsi"/>
+        </w:rPr>
+      </w:pPr>
+      <w:r>
+        <w:rPr>
+          <w:rFonts w:cstheme="minorHAnsi"/>
+        </w:rPr>
+        <w:t>            array[index], </w:t>
+      </w:r>
+      <w:proofErr w:type="gramStart"/>
+      <w:r>
+        <w:rPr>
+          <w:rFonts w:cstheme="minorHAnsi"/>
+        </w:rPr>
+        <w:t>array[</w:t>
+      </w:r>
+      <w:proofErr w:type="gramEnd"/>
+      <w:r>
+        <w:rPr>
+          <w:rFonts w:cstheme="minorHAnsi"/>
+        </w:rPr>
+        <w:t>index - 1] = array[index - 1], array[index]</w:t>
+      </w:r>
+    </w:p>
+    <w:p>
+      <w:pPr>
+        <w:rPr>
+          <w:rFonts w:cstheme="minorHAnsi"/>
+        </w:rPr>
+      </w:pPr>
+      <w:r>
+        <w:rPr>
+          <w:rFonts w:cstheme="minorHAnsi"/>
+        </w:rPr>
+        <w:t>            index -= 1</w:t>
+      </w:r>
+    </w:p>
+    <w:p>
+      <w:pPr>
+        <w:rPr>
+          <w:rFonts w:cstheme="minorHAnsi"/>
+        </w:rPr>
+      </w:pPr>
+    </w:p>
+    <w:p>
+      <w:pPr>
+        <w:rPr>
+          <w:rFonts w:cstheme="minorHAnsi"/>
+        </w:rPr>
+      </w:pPr>
+      <w:r>
+        <w:rPr>
+          <w:rFonts w:cstheme="minorHAnsi"/>
+        </w:rPr>
+        <w:t>    return array</w:t>
+      </w:r>
+    </w:p>
+    <w:p>
+      <w:pPr>
+        <w:rPr>
+          <w:rFonts w:cstheme="minorHAnsi"/>
+        </w:rPr>
+      </w:pPr>
+    </w:p>
+    <w:p>
+      <w:pPr>
+        <w:rPr>
+          <w:rFonts w:cstheme="minorHAnsi"/>
+        </w:rPr>
+      </w:pPr>
+    </w:p>
+    <w:p>
+      <w:pPr>
+        <w:rPr>
+          <w:rFonts w:cstheme="minorHAnsi"/>
+        </w:rPr>
+      </w:pPr>
+      <w:r>
+        <w:rPr>
+          <w:rFonts w:cstheme="minorHAnsi"/>
+        </w:rPr>
+        <w:t>data = [12, 14, 7, 3, 22, 9, 3, 1, 100]</w:t>
+      </w:r>
+    </w:p>
+    <w:p>
+      <w:pPr>
+        <w:rPr>
+          <w:rFonts w:cstheme="minorHAnsi"/>
+        </w:rPr>
+      </w:pPr>
+      <w:proofErr w:type="spellStart"/>
+      <w:r>
+        <w:rPr>
+          <w:rFonts w:cstheme="minorHAnsi"/>
+        </w:rPr>
+        <w:t>bucketSort</w:t>
+      </w:r>
+      <w:proofErr w:type="spellEnd"/>
+      <w:r>
+        <w:rPr>
+          <w:rFonts w:cstheme="minorHAnsi"/>
+        </w:rPr>
+        <w:t>(data)</w:t>
+      </w:r>
+    </w:p>
+    <w:p>
+      <w:pPr>
+        <w:rPr>
+          <w:rFonts w:cstheme="minorHAnsi"/>
+        </w:rPr>
+      </w:pPr>
+      <w:r>
+        <w:rPr>
+          <w:rFonts w:cstheme="minorHAnsi"/>
+        </w:rPr>
+        <w:t>print(data)</w:t>
+      </w:r>
     </w:p>
     <w:sectPr>
       <w:pgSz w:w="12240" w:h="15840"/>

</xml_diff>

<commit_message>
ran pseudo code through script
</commit_message>
<xml_diff>
--- a/bucketsort.docx
+++ b/bucketsort.docx
@@ -1034,124 +1034,298 @@
       <w:pPr>
         <w:rPr>
           <w:rFonts w:cstheme="minorHAnsi"/>
-          <w:sz w:val="23"/>
-          <w:szCs w:val="23"/>
-        </w:rPr>
-      </w:pPr>
-      <w:r>
-        <w:rPr>
-          <w:rFonts w:cstheme="minorHAnsi"/>
-          <w:sz w:val="23"/>
-          <w:szCs w:val="23"/>
+        </w:rPr>
+      </w:pPr>
+      <w:r>
+        <w:rPr>
+          <w:rFonts w:cstheme="minorHAnsi"/>
         </w:rPr>
         <w:t>Bucket-Sort(A)</w:t>
       </w:r>
-      <w:r>
-        <w:rPr>
-          <w:rFonts w:cstheme="minorHAnsi"/>
-          <w:sz w:val="23"/>
-          <w:szCs w:val="23"/>
-        </w:rPr>
-        <w:br/>
-        <w:t>1</w:t>
-      </w:r>
-      <w:r>
-        <w:rPr>
-          <w:rFonts w:cstheme="minorHAnsi"/>
-          <w:sz w:val="23"/>
-          <w:szCs w:val="23"/>
-        </w:rPr>
-        <w:tab/>
-        <w:t>let B[0…n-1] be a new array</w:t>
-      </w:r>
-      <w:r>
-        <w:rPr>
-          <w:rFonts w:cstheme="minorHAnsi"/>
-          <w:sz w:val="23"/>
-          <w:szCs w:val="23"/>
-        </w:rPr>
-        <w:br/>
-        <w:t>2</w:t>
-      </w:r>
-      <w:r>
-        <w:rPr>
-          <w:rFonts w:cstheme="minorHAnsi"/>
-          <w:sz w:val="23"/>
-          <w:szCs w:val="23"/>
-        </w:rPr>
-        <w:tab/>
-        <w:t xml:space="preserve">n = </w:t>
-      </w:r>
-      <w:proofErr w:type="spellStart"/>
-      <w:r>
-        <w:rPr>
-          <w:rFonts w:cstheme="minorHAnsi"/>
-          <w:sz w:val="23"/>
-          <w:szCs w:val="23"/>
+    </w:p>
+    <w:p>
+      <w:pPr>
+        <w:rPr>
+          <w:rFonts w:cstheme="minorHAnsi"/>
+        </w:rPr>
+      </w:pPr>
+      <w:r>
+        <w:rPr>
+          <w:rFonts w:cstheme="minorHAnsi"/>
+        </w:rPr>
+        <w:t>1    let B[0â€¦n-1] be a new array</w:t>
+      </w:r>
+    </w:p>
+    <w:p>
+      <w:pPr>
+        <w:rPr>
+          <w:rFonts w:cstheme="minorHAnsi"/>
+        </w:rPr>
+      </w:pPr>
+      <w:r>
+        <w:rPr>
+          <w:rFonts w:cstheme="minorHAnsi"/>
+        </w:rPr>
+        <w:t>2    n = </w:t>
+      </w:r>
+      <w:proofErr w:type="spellStart"/>
+      <w:proofErr w:type="gramStart"/>
+      <w:r>
+        <w:rPr>
+          <w:rFonts w:cstheme="minorHAnsi"/>
         </w:rPr>
         <w:t>A.length</w:t>
       </w:r>
       <w:proofErr w:type="spellEnd"/>
-      <w:r>
-        <w:rPr>
-          <w:rFonts w:cstheme="minorHAnsi"/>
-          <w:sz w:val="23"/>
-          <w:szCs w:val="23"/>
-        </w:rPr>
-        <w:br/>
-        <w:t>3</w:t>
-      </w:r>
-      <w:r>
-        <w:rPr>
-          <w:rFonts w:cstheme="minorHAnsi"/>
-          <w:sz w:val="23"/>
-          <w:szCs w:val="23"/>
-        </w:rPr>
-        <w:tab/>
-        <w:t>for</w:t>
+      <w:proofErr w:type="gramEnd"/>
+    </w:p>
+    <w:p>
+      <w:pPr>
+        <w:rPr>
+          <w:rFonts w:cstheme="minorHAnsi"/>
+        </w:rPr>
+      </w:pPr>
+      <w:r>
+        <w:rPr>
+          <w:rFonts w:cstheme="minorHAnsi"/>
+        </w:rPr>
+        <w:t>3    for I = 0 to n-1</w:t>
+      </w:r>
+    </w:p>
+    <w:p>
+      <w:pPr>
+        <w:rPr>
+          <w:rFonts w:cstheme="minorHAnsi"/>
+        </w:rPr>
+      </w:pPr>
+      <w:r>
+        <w:rPr>
+          <w:rFonts w:cstheme="minorHAnsi"/>
+        </w:rPr>
+        <w:t>4        make B[</w:t>
+      </w:r>
+      <w:proofErr w:type="spellStart"/>
+      <w:r>
+        <w:rPr>
+          <w:rFonts w:cstheme="minorHAnsi"/>
+        </w:rPr>
+        <w:t>i</w:t>
+      </w:r>
+      <w:proofErr w:type="spellEnd"/>
+      <w:r>
+        <w:rPr>
+          <w:rFonts w:cstheme="minorHAnsi"/>
+        </w:rPr>
+        <w:t>] an empty list</w:t>
+      </w:r>
+    </w:p>
+    <w:p>
+      <w:pPr>
+        <w:rPr>
+          <w:rFonts w:cstheme="minorHAnsi"/>
+        </w:rPr>
+      </w:pPr>
+      <w:r>
+        <w:rPr>
+          <w:rFonts w:cstheme="minorHAnsi"/>
+        </w:rPr>
+        <w:t>5    for I = 1 to n</w:t>
+      </w:r>
+    </w:p>
+    <w:p>
+      <w:pPr>
+        <w:rPr>
+          <w:rFonts w:cstheme="minorHAnsi"/>
+        </w:rPr>
+      </w:pPr>
+      <w:r>
+        <w:rPr>
+          <w:rFonts w:cstheme="minorHAnsi"/>
+        </w:rPr>
+        <w:t>6        insert A[</w:t>
+      </w:r>
+      <w:proofErr w:type="spellStart"/>
+      <w:r>
+        <w:rPr>
+          <w:rFonts w:cstheme="minorHAnsi"/>
+        </w:rPr>
+        <w:t>i</w:t>
+      </w:r>
+      <w:proofErr w:type="spellEnd"/>
+      <w:r>
+        <w:rPr>
+          <w:rFonts w:cstheme="minorHAnsi"/>
+        </w:rPr>
+        <w:t>] into list B[floor(n*A[</w:t>
+      </w:r>
+      <w:proofErr w:type="spellStart"/>
+      <w:r>
+        <w:rPr>
+          <w:rFonts w:cstheme="minorHAnsi"/>
+        </w:rPr>
+        <w:t>i</w:t>
+      </w:r>
+      <w:proofErr w:type="spellEnd"/>
+      <w:r>
+        <w:rPr>
+          <w:rFonts w:cstheme="minorHAnsi"/>
+        </w:rPr>
+        <w:t>])]</w:t>
+      </w:r>
+    </w:p>
+    <w:p>
+      <w:pPr>
+        <w:rPr>
+          <w:rFonts w:cstheme="minorHAnsi"/>
+        </w:rPr>
+      </w:pPr>
+      <w:r>
+        <w:rPr>
+          <w:rFonts w:cstheme="minorHAnsi"/>
+        </w:rPr>
+        <w:t>7    for I = 0 to n-1</w:t>
+      </w:r>
+    </w:p>
+    <w:p>
+      <w:pPr>
+        <w:rPr>
+          <w:rFonts w:cstheme="minorHAnsi"/>
+        </w:rPr>
+      </w:pPr>
+      <w:r>
+        <w:rPr>
+          <w:rFonts w:cstheme="minorHAnsi"/>
+        </w:rPr>
+        <w:t>8         sort list B[</w:t>
+      </w:r>
+      <w:proofErr w:type="spellStart"/>
+      <w:r>
+        <w:rPr>
+          <w:rFonts w:cstheme="minorHAnsi"/>
+        </w:rPr>
+        <w:t>i</w:t>
+      </w:r>
+      <w:proofErr w:type="spellEnd"/>
+      <w:r>
+        <w:rPr>
+          <w:rFonts w:cstheme="minorHAnsi"/>
+        </w:rPr>
+        <w:t>] with insertion sort</w:t>
+      </w:r>
+    </w:p>
+    <w:p>
+      <w:pPr>
+        <w:rPr>
+          <w:rFonts w:cstheme="minorHAnsi"/>
+        </w:rPr>
+      </w:pPr>
+      <w:r>
+        <w:rPr>
+          <w:rFonts w:cstheme="minorHAnsi"/>
+        </w:rPr>
+        <w:t>9    concatenate the lists B[0], B[1]â€¦..B[n-1] together in order</w:t>
       </w:r>
       <w:bookmarkStart w:id="0" w:name="_GoBack"/>
       <w:bookmarkEnd w:id="0"/>
-      <w:r>
-        <w:rPr>
-          <w:rFonts w:cstheme="minorHAnsi"/>
-          <w:sz w:val="23"/>
-          <w:szCs w:val="23"/>
-        </w:rPr>
-        <w:t xml:space="preserve"> I = 0 to n-1</w:t>
-      </w:r>
-      <w:r>
-        <w:rPr>
-          <w:rFonts w:cstheme="minorHAnsi"/>
-          <w:sz w:val="23"/>
-          <w:szCs w:val="23"/>
-        </w:rPr>
-        <w:br/>
-        <w:t>4</w:t>
-      </w:r>
-      <w:r>
-        <w:rPr>
-          <w:rFonts w:cstheme="minorHAnsi"/>
-          <w:sz w:val="23"/>
-          <w:szCs w:val="23"/>
-        </w:rPr>
-        <w:tab/>
-      </w:r>
-      <w:r>
-        <w:rPr>
-          <w:rFonts w:cstheme="minorHAnsi"/>
-          <w:sz w:val="23"/>
-          <w:szCs w:val="23"/>
-        </w:rPr>
-        <w:tab/>
-        <w:t>make B[</w:t>
-      </w:r>
-      <w:proofErr w:type="spellStart"/>
-      <w:r>
-        <w:rPr>
-          <w:rFonts w:cstheme="minorHAnsi"/>
-          <w:sz w:val="23"/>
-          <w:szCs w:val="23"/>
+    </w:p>
+    <w:p>
+      <w:pPr>
+        <w:pStyle w:val="Heading1"/>
+      </w:pPr>
+      <w:r>
+        <w:t xml:space="preserve">Bucket Sort </w:t>
+      </w:r>
+      <w:r>
+        <w:t>C</w:t>
+      </w:r>
+      <w:r>
+        <w:t>ode</w:t>
+      </w:r>
+    </w:p>
+    <w:p>
+      <w:pPr>
+        <w:rPr>
+          <w:rFonts w:cstheme="minorHAnsi"/>
+        </w:rPr>
+      </w:pPr>
+    </w:p>
+    <w:p>
+      <w:pPr>
+        <w:rPr>
+          <w:rFonts w:cstheme="minorHAnsi"/>
+        </w:rPr>
+      </w:pPr>
+      <w:r>
+        <w:rPr>
+          <w:rFonts w:cstheme="minorHAnsi"/>
+        </w:rPr>
+        <w:lastRenderedPageBreak/>
+        <w:t>import math</w:t>
+      </w:r>
+    </w:p>
+    <w:p>
+      <w:pPr>
+        <w:rPr>
+          <w:rFonts w:cstheme="minorHAnsi"/>
+        </w:rPr>
+      </w:pPr>
+    </w:p>
+    <w:p>
+      <w:pPr>
+        <w:rPr>
+          <w:rFonts w:cstheme="minorHAnsi"/>
+        </w:rPr>
+      </w:pPr>
+      <w:r>
+        <w:rPr>
+          <w:rFonts w:cstheme="minorHAnsi"/>
+        </w:rPr>
+        <w:t>def hashing(array):</w:t>
+      </w:r>
+    </w:p>
+    <w:p>
+      <w:pPr>
+        <w:rPr>
+          <w:rFonts w:cstheme="minorHAnsi"/>
+        </w:rPr>
+      </w:pPr>
+      <w:r>
+        <w:rPr>
+          <w:rFonts w:cstheme="minorHAnsi"/>
+        </w:rPr>
+        <w:t>    m = </w:t>
+      </w:r>
+      <w:proofErr w:type="gramStart"/>
+      <w:r>
+        <w:rPr>
+          <w:rFonts w:cstheme="minorHAnsi"/>
+        </w:rPr>
+        <w:t>array[</w:t>
+      </w:r>
+      <w:proofErr w:type="gramEnd"/>
+      <w:r>
+        <w:rPr>
+          <w:rFonts w:cstheme="minorHAnsi"/>
+        </w:rPr>
+        <w:t>0]</w:t>
+      </w:r>
+    </w:p>
+    <w:p>
+      <w:pPr>
+        <w:rPr>
+          <w:rFonts w:cstheme="minorHAnsi"/>
+        </w:rPr>
+      </w:pPr>
+      <w:r>
+        <w:rPr>
+          <w:rFonts w:cstheme="minorHAnsi"/>
+        </w:rPr>
+        <w:t>    for </w:t>
+      </w:r>
+      <w:proofErr w:type="spellStart"/>
+      <w:r>
+        <w:rPr>
+          <w:rFonts w:cstheme="minorHAnsi"/>
         </w:rPr>
         <w:t>i</w:t>
       </w:r>
@@ -1159,71 +1333,68 @@
       <w:r>
         <w:rPr>
           <w:rFonts w:cstheme="minorHAnsi"/>
-          <w:sz w:val="23"/>
-          <w:szCs w:val="23"/>
-        </w:rPr>
-        <w:t>] an empty list</w:t>
-      </w:r>
-      <w:r>
-        <w:rPr>
-          <w:rFonts w:cstheme="minorHAnsi"/>
-          <w:sz w:val="23"/>
-          <w:szCs w:val="23"/>
-        </w:rPr>
-        <w:br/>
-        <w:t>5</w:t>
-      </w:r>
-      <w:r>
-        <w:rPr>
-          <w:rFonts w:cstheme="minorHAnsi"/>
-          <w:sz w:val="23"/>
-          <w:szCs w:val="23"/>
-        </w:rPr>
-        <w:tab/>
-        <w:t xml:space="preserve">for I = 1 </w:t>
-      </w:r>
-      <w:proofErr w:type="spellStart"/>
-      <w:r>
-        <w:rPr>
-          <w:rFonts w:cstheme="minorHAnsi"/>
-          <w:sz w:val="23"/>
-          <w:szCs w:val="23"/>
-        </w:rPr>
-        <w:t>to n</w:t>
-      </w:r>
-      <w:proofErr w:type="spellEnd"/>
-      <w:r>
-        <w:rPr>
-          <w:rFonts w:cstheme="minorHAnsi"/>
-          <w:sz w:val="23"/>
-          <w:szCs w:val="23"/>
-        </w:rPr>
-        <w:br/>
-        <w:t>6</w:t>
-      </w:r>
-      <w:r>
-        <w:rPr>
-          <w:rFonts w:cstheme="minorHAnsi"/>
-          <w:sz w:val="23"/>
-          <w:szCs w:val="23"/>
-        </w:rPr>
-        <w:tab/>
-      </w:r>
-      <w:r>
-        <w:rPr>
-          <w:rFonts w:cstheme="minorHAnsi"/>
-          <w:sz w:val="23"/>
-          <w:szCs w:val="23"/>
-        </w:rPr>
-        <w:tab/>
-        <w:t>insert A[</w:t>
-      </w:r>
-      <w:proofErr w:type="spellStart"/>
-      <w:r>
-        <w:rPr>
-          <w:rFonts w:cstheme="minorHAnsi"/>
-          <w:sz w:val="23"/>
-          <w:szCs w:val="23"/>
+        </w:rPr>
+        <w:t> in </w:t>
+      </w:r>
+      <w:proofErr w:type="gramStart"/>
+      <w:r>
+        <w:rPr>
+          <w:rFonts w:cstheme="minorHAnsi"/>
+        </w:rPr>
+        <w:t>range(</w:t>
+      </w:r>
+      <w:proofErr w:type="gramEnd"/>
+      <w:r>
+        <w:rPr>
+          <w:rFonts w:cstheme="minorHAnsi"/>
+        </w:rPr>
+        <w:t>1, </w:t>
+      </w:r>
+      <w:proofErr w:type="spellStart"/>
+      <w:r>
+        <w:rPr>
+          <w:rFonts w:cstheme="minorHAnsi"/>
+        </w:rPr>
+        <w:t>len</w:t>
+      </w:r>
+      <w:proofErr w:type="spellEnd"/>
+      <w:r>
+        <w:rPr>
+          <w:rFonts w:cstheme="minorHAnsi"/>
+        </w:rPr>
+        <w:t>(array)):</w:t>
+      </w:r>
+    </w:p>
+    <w:p>
+      <w:pPr>
+        <w:rPr>
+          <w:rFonts w:cstheme="minorHAnsi"/>
+        </w:rPr>
+      </w:pPr>
+      <w:r>
+        <w:rPr>
+          <w:rFonts w:cstheme="minorHAnsi"/>
+        </w:rPr>
+        <w:t>        if </w:t>
+      </w:r>
+      <w:proofErr w:type="gramStart"/>
+      <w:r>
+        <w:rPr>
+          <w:rFonts w:cstheme="minorHAnsi"/>
+        </w:rPr>
+        <w:t>( m</w:t>
+      </w:r>
+      <w:proofErr w:type="gramEnd"/>
+      <w:r>
+        <w:rPr>
+          <w:rFonts w:cstheme="minorHAnsi"/>
+        </w:rPr>
+        <w:t> &lt; array[</w:t>
+      </w:r>
+      <w:proofErr w:type="spellStart"/>
+      <w:r>
+        <w:rPr>
+          <w:rFonts w:cstheme="minorHAnsi"/>
         </w:rPr>
         <w:t>i</w:t>
       </w:r>
@@ -1231,17 +1402,26 @@
       <w:r>
         <w:rPr>
           <w:rFonts w:cstheme="minorHAnsi"/>
-          <w:sz w:val="23"/>
-          <w:szCs w:val="23"/>
-        </w:rPr>
-        <w:t>] into list B[floor(n*A[</w:t>
-      </w:r>
-      <w:proofErr w:type="spellStart"/>
-      <w:r>
-        <w:rPr>
-          <w:rFonts w:cstheme="minorHAnsi"/>
-          <w:sz w:val="23"/>
-          <w:szCs w:val="23"/>
+        </w:rPr>
+        <w:t>] ):</w:t>
+      </w:r>
+    </w:p>
+    <w:p>
+      <w:pPr>
+        <w:rPr>
+          <w:rFonts w:cstheme="minorHAnsi"/>
+        </w:rPr>
+      </w:pPr>
+      <w:r>
+        <w:rPr>
+          <w:rFonts w:cstheme="minorHAnsi"/>
+        </w:rPr>
+        <w:t>            m = array[</w:t>
+      </w:r>
+      <w:proofErr w:type="spellStart"/>
+      <w:r>
+        <w:rPr>
+          <w:rFonts w:cstheme="minorHAnsi"/>
         </w:rPr>
         <w:t>i</w:t>
       </w:r>
@@ -1249,61 +1429,131 @@
       <w:r>
         <w:rPr>
           <w:rFonts w:cstheme="minorHAnsi"/>
-          <w:sz w:val="23"/>
-          <w:szCs w:val="23"/>
-        </w:rPr>
-        <w:t>])]</w:t>
-      </w:r>
-      <w:r>
-        <w:rPr>
-          <w:rFonts w:cstheme="minorHAnsi"/>
-          <w:sz w:val="23"/>
-          <w:szCs w:val="23"/>
-        </w:rPr>
-        <w:br/>
-        <w:t>7</w:t>
-      </w:r>
-      <w:r>
-        <w:rPr>
-          <w:rFonts w:cstheme="minorHAnsi"/>
-          <w:sz w:val="23"/>
-          <w:szCs w:val="23"/>
-        </w:rPr>
-        <w:tab/>
-        <w:t>for I = 0 to n-1</w:t>
-      </w:r>
-      <w:r>
-        <w:rPr>
-          <w:rFonts w:cstheme="minorHAnsi"/>
-          <w:sz w:val="23"/>
-          <w:szCs w:val="23"/>
-        </w:rPr>
-        <w:br/>
-        <w:t xml:space="preserve">8 </w:t>
-      </w:r>
-      <w:r>
-        <w:rPr>
-          <w:rFonts w:cstheme="minorHAnsi"/>
-          <w:sz w:val="23"/>
-          <w:szCs w:val="23"/>
-        </w:rPr>
-        <w:tab/>
-      </w:r>
-      <w:r>
-        <w:rPr>
-          <w:rFonts w:cstheme="minorHAnsi"/>
-          <w:sz w:val="23"/>
-          <w:szCs w:val="23"/>
-        </w:rPr>
-        <w:tab/>
-        <w:t>sort list B[</w:t>
-      </w:r>
-      <w:proofErr w:type="spellStart"/>
-      <w:r>
-        <w:rPr>
-          <w:rFonts w:cstheme="minorHAnsi"/>
-          <w:sz w:val="23"/>
-          <w:szCs w:val="23"/>
+        </w:rPr>
+        <w:t>]</w:t>
+      </w:r>
+    </w:p>
+    <w:p>
+      <w:pPr>
+        <w:rPr>
+          <w:rFonts w:cstheme="minorHAnsi"/>
+        </w:rPr>
+      </w:pPr>
+      <w:r>
+        <w:rPr>
+          <w:rFonts w:cstheme="minorHAnsi"/>
+        </w:rPr>
+        <w:t>    result = [</w:t>
+      </w:r>
+      <w:proofErr w:type="spellStart"/>
+      <w:proofErr w:type="gramStart"/>
+      <w:r>
+        <w:rPr>
+          <w:rFonts w:cstheme="minorHAnsi"/>
+        </w:rPr>
+        <w:t>m,int</w:t>
+      </w:r>
+      <w:proofErr w:type="spellEnd"/>
+      <w:proofErr w:type="gramEnd"/>
+      <w:r>
+        <w:rPr>
+          <w:rFonts w:cstheme="minorHAnsi"/>
+        </w:rPr>
+        <w:t>(</w:t>
+      </w:r>
+      <w:proofErr w:type="spellStart"/>
+      <w:r>
+        <w:rPr>
+          <w:rFonts w:cstheme="minorHAnsi"/>
+        </w:rPr>
+        <w:t>math.sqrt</w:t>
+      </w:r>
+      <w:proofErr w:type="spellEnd"/>
+      <w:r>
+        <w:rPr>
+          <w:rFonts w:cstheme="minorHAnsi"/>
+        </w:rPr>
+        <w:t>( </w:t>
+      </w:r>
+      <w:proofErr w:type="spellStart"/>
+      <w:r>
+        <w:rPr>
+          <w:rFonts w:cstheme="minorHAnsi"/>
+        </w:rPr>
+        <w:t>len</w:t>
+      </w:r>
+      <w:proofErr w:type="spellEnd"/>
+      <w:r>
+        <w:rPr>
+          <w:rFonts w:cstheme="minorHAnsi"/>
+        </w:rPr>
+        <w:t>(array)))]</w:t>
+      </w:r>
+    </w:p>
+    <w:p>
+      <w:pPr>
+        <w:rPr>
+          <w:rFonts w:cstheme="minorHAnsi"/>
+        </w:rPr>
+      </w:pPr>
+      <w:r>
+        <w:rPr>
+          <w:rFonts w:cstheme="minorHAnsi"/>
+        </w:rPr>
+        <w:t>    return result</w:t>
+      </w:r>
+    </w:p>
+    <w:p>
+      <w:pPr>
+        <w:rPr>
+          <w:rFonts w:cstheme="minorHAnsi"/>
+        </w:rPr>
+      </w:pPr>
+      <w:r>
+        <w:rPr>
+          <w:rFonts w:cstheme="minorHAnsi"/>
+        </w:rPr>
+        <w:t>  </w:t>
+      </w:r>
+    </w:p>
+    <w:p>
+      <w:pPr>
+        <w:rPr>
+          <w:rFonts w:cstheme="minorHAnsi"/>
+        </w:rPr>
+      </w:pPr>
+      <w:r>
+        <w:rPr>
+          <w:rFonts w:cstheme="minorHAnsi"/>
+        </w:rPr>
+        <w:t>def </w:t>
+      </w:r>
+      <w:proofErr w:type="spellStart"/>
+      <w:r>
+        <w:rPr>
+          <w:rFonts w:cstheme="minorHAnsi"/>
+        </w:rPr>
+        <w:t>re_</w:t>
+      </w:r>
+      <w:proofErr w:type="gramStart"/>
+      <w:r>
+        <w:rPr>
+          <w:rFonts w:cstheme="minorHAnsi"/>
+        </w:rPr>
+        <w:t>hashing</w:t>
+      </w:r>
+      <w:proofErr w:type="spellEnd"/>
+      <w:r>
+        <w:rPr>
+          <w:rFonts w:cstheme="minorHAnsi"/>
+        </w:rPr>
+        <w:t>(</w:t>
+      </w:r>
+      <w:proofErr w:type="spellStart"/>
+      <w:proofErr w:type="gramEnd"/>
+      <w:r>
+        <w:rPr>
+          <w:rFonts w:cstheme="minorHAnsi"/>
         </w:rPr>
         <w:t>i</w:t>
       </w:r>
@@ -1311,77 +1561,471 @@
       <w:r>
         <w:rPr>
           <w:rFonts w:cstheme="minorHAnsi"/>
-          <w:sz w:val="23"/>
-          <w:szCs w:val="23"/>
-        </w:rPr>
-        <w:t>] with insertion sort</w:t>
-      </w:r>
-      <w:r>
-        <w:rPr>
-          <w:rFonts w:cstheme="minorHAnsi"/>
-          <w:sz w:val="23"/>
-          <w:szCs w:val="23"/>
-        </w:rPr>
-        <w:br/>
-        <w:t>9</w:t>
-      </w:r>
-      <w:r>
-        <w:rPr>
-          <w:rFonts w:cstheme="minorHAnsi"/>
-          <w:sz w:val="23"/>
-          <w:szCs w:val="23"/>
-        </w:rPr>
-        <w:tab/>
-        <w:t>concatenate the lists B[0], B[1]…..B[n-1] together in order</w:t>
-      </w:r>
-    </w:p>
-    <w:p>
-      <w:pPr>
-        <w:rPr>
-          <w:rFonts w:cstheme="minorHAnsi"/>
-        </w:rPr>
-      </w:pPr>
-    </w:p>
-    <w:p>
-      <w:pPr>
-        <w:pStyle w:val="Heading1"/>
-      </w:pPr>
-      <w:r>
-        <w:t xml:space="preserve">Bucket Sort </w:t>
-      </w:r>
-      <w:r>
-        <w:t>C</w:t>
-      </w:r>
-      <w:r>
-        <w:t>ode</w:t>
-      </w:r>
-    </w:p>
-    <w:p>
-      <w:pPr>
-        <w:rPr>
-          <w:rFonts w:cstheme="minorHAnsi"/>
-        </w:rPr>
-      </w:pPr>
-    </w:p>
-    <w:p>
-      <w:pPr>
-        <w:rPr>
-          <w:rFonts w:cstheme="minorHAnsi"/>
-        </w:rPr>
-      </w:pPr>
-      <w:r>
-        <w:rPr>
-          <w:rFonts w:cstheme="minorHAnsi"/>
-        </w:rPr>
-        <w:t>import math</w:t>
-      </w:r>
-    </w:p>
-    <w:p>
-      <w:pPr>
-        <w:rPr>
-          <w:rFonts w:cstheme="minorHAnsi"/>
-        </w:rPr>
-      </w:pPr>
+        </w:rPr>
+        <w:t>, code ):</w:t>
+      </w:r>
+    </w:p>
+    <w:p>
+      <w:pPr>
+        <w:rPr>
+          <w:rFonts w:cstheme="minorHAnsi"/>
+        </w:rPr>
+      </w:pPr>
+      <w:r>
+        <w:rPr>
+          <w:rFonts w:cstheme="minorHAnsi"/>
+        </w:rPr>
+        <w:t>    return </w:t>
+      </w:r>
+      <w:proofErr w:type="spellStart"/>
+      <w:r>
+        <w:rPr>
+          <w:rFonts w:cstheme="minorHAnsi"/>
+        </w:rPr>
+        <w:t>int</w:t>
+      </w:r>
+      <w:proofErr w:type="spellEnd"/>
+      <w:r>
+        <w:rPr>
+          <w:rFonts w:cstheme="minorHAnsi"/>
+        </w:rPr>
+        <w:t>(</w:t>
+      </w:r>
+      <w:proofErr w:type="spellStart"/>
+      <w:r>
+        <w:rPr>
+          <w:rFonts w:cstheme="minorHAnsi"/>
+        </w:rPr>
+        <w:t>i</w:t>
+      </w:r>
+      <w:proofErr w:type="spellEnd"/>
+      <w:r>
+        <w:rPr>
+          <w:rFonts w:cstheme="minorHAnsi"/>
+        </w:rPr>
+        <w:t>/code[</w:t>
+      </w:r>
+      <w:proofErr w:type="gramStart"/>
+      <w:r>
+        <w:rPr>
+          <w:rFonts w:cstheme="minorHAnsi"/>
+        </w:rPr>
+        <w:t>0]*</w:t>
+      </w:r>
+      <w:proofErr w:type="gramEnd"/>
+      <w:r>
+        <w:rPr>
+          <w:rFonts w:cstheme="minorHAnsi"/>
+        </w:rPr>
+        <w:t>(code[1]-1))</w:t>
+      </w:r>
+    </w:p>
+    <w:p>
+      <w:pPr>
+        <w:rPr>
+          <w:rFonts w:cstheme="minorHAnsi"/>
+        </w:rPr>
+      </w:pPr>
+      <w:r>
+        <w:rPr>
+          <w:rFonts w:cstheme="minorHAnsi"/>
+        </w:rPr>
+        <w:t>  </w:t>
+      </w:r>
+    </w:p>
+    <w:p>
+      <w:pPr>
+        <w:rPr>
+          <w:rFonts w:cstheme="minorHAnsi"/>
+        </w:rPr>
+      </w:pPr>
+      <w:r>
+        <w:rPr>
+          <w:rFonts w:cstheme="minorHAnsi"/>
+        </w:rPr>
+        <w:t>def </w:t>
+      </w:r>
+      <w:proofErr w:type="spellStart"/>
+      <w:r>
+        <w:rPr>
+          <w:rFonts w:cstheme="minorHAnsi"/>
+        </w:rPr>
+        <w:t>bucketSort</w:t>
+      </w:r>
+      <w:proofErr w:type="spellEnd"/>
+      <w:r>
+        <w:rPr>
+          <w:rFonts w:cstheme="minorHAnsi"/>
+        </w:rPr>
+        <w:t>(array):</w:t>
+      </w:r>
+    </w:p>
+    <w:p>
+      <w:pPr>
+        <w:rPr>
+          <w:rFonts w:cstheme="minorHAnsi"/>
+        </w:rPr>
+      </w:pPr>
+      <w:r>
+        <w:rPr>
+          <w:rFonts w:cstheme="minorHAnsi"/>
+        </w:rPr>
+        <w:t>    code = hashing(array)</w:t>
+      </w:r>
+    </w:p>
+    <w:p>
+      <w:pPr>
+        <w:rPr>
+          <w:rFonts w:cstheme="minorHAnsi"/>
+        </w:rPr>
+      </w:pPr>
+      <w:r>
+        <w:rPr>
+          <w:rFonts w:cstheme="minorHAnsi"/>
+        </w:rPr>
+        <w:t>    buckets = [</w:t>
+      </w:r>
+      <w:proofErr w:type="gramStart"/>
+      <w:r>
+        <w:rPr>
+          <w:rFonts w:cstheme="minorHAnsi"/>
+        </w:rPr>
+        <w:t>list(</w:t>
+      </w:r>
+      <w:proofErr w:type="gramEnd"/>
+      <w:r>
+        <w:rPr>
+          <w:rFonts w:cstheme="minorHAnsi"/>
+        </w:rPr>
+        <w:t>) for _ in range( code[1] )]</w:t>
+      </w:r>
+    </w:p>
+    <w:p>
+      <w:pPr>
+        <w:rPr>
+          <w:rFonts w:cstheme="minorHAnsi"/>
+        </w:rPr>
+      </w:pPr>
+      <w:r>
+        <w:rPr>
+          <w:rFonts w:cstheme="minorHAnsi"/>
+        </w:rPr>
+        <w:t>    for </w:t>
+      </w:r>
+      <w:proofErr w:type="spellStart"/>
+      <w:r>
+        <w:rPr>
+          <w:rFonts w:cstheme="minorHAnsi"/>
+        </w:rPr>
+        <w:t>i</w:t>
+      </w:r>
+      <w:proofErr w:type="spellEnd"/>
+      <w:r>
+        <w:rPr>
+          <w:rFonts w:cstheme="minorHAnsi"/>
+        </w:rPr>
+        <w:t> in array:</w:t>
+      </w:r>
+    </w:p>
+    <w:p>
+      <w:pPr>
+        <w:rPr>
+          <w:rFonts w:cstheme="minorHAnsi"/>
+        </w:rPr>
+      </w:pPr>
+      <w:r>
+        <w:rPr>
+          <w:rFonts w:cstheme="minorHAnsi"/>
+        </w:rPr>
+        <w:t>        x = </w:t>
+      </w:r>
+      <w:proofErr w:type="spellStart"/>
+      <w:r>
+        <w:rPr>
+          <w:rFonts w:cstheme="minorHAnsi"/>
+        </w:rPr>
+        <w:t>re_</w:t>
+      </w:r>
+      <w:proofErr w:type="gramStart"/>
+      <w:r>
+        <w:rPr>
+          <w:rFonts w:cstheme="minorHAnsi"/>
+        </w:rPr>
+        <w:t>hashing</w:t>
+      </w:r>
+      <w:proofErr w:type="spellEnd"/>
+      <w:r>
+        <w:rPr>
+          <w:rFonts w:cstheme="minorHAnsi"/>
+        </w:rPr>
+        <w:t>( </w:t>
+      </w:r>
+      <w:proofErr w:type="spellStart"/>
+      <w:r>
+        <w:rPr>
+          <w:rFonts w:cstheme="minorHAnsi"/>
+        </w:rPr>
+        <w:t>i</w:t>
+      </w:r>
+      <w:proofErr w:type="spellEnd"/>
+      <w:proofErr w:type="gramEnd"/>
+      <w:r>
+        <w:rPr>
+          <w:rFonts w:cstheme="minorHAnsi"/>
+        </w:rPr>
+        <w:t>, code )</w:t>
+      </w:r>
+    </w:p>
+    <w:p>
+      <w:pPr>
+        <w:rPr>
+          <w:rFonts w:cstheme="minorHAnsi"/>
+        </w:rPr>
+      </w:pPr>
+      <w:r>
+        <w:rPr>
+          <w:rFonts w:cstheme="minorHAnsi"/>
+        </w:rPr>
+        <w:t>        buck = buckets[x]</w:t>
+      </w:r>
+    </w:p>
+    <w:p>
+      <w:pPr>
+        <w:rPr>
+          <w:rFonts w:cstheme="minorHAnsi"/>
+        </w:rPr>
+      </w:pPr>
+      <w:r>
+        <w:rPr>
+          <w:rFonts w:cstheme="minorHAnsi"/>
+        </w:rPr>
+        <w:t>        </w:t>
+      </w:r>
+      <w:proofErr w:type="spellStart"/>
+      <w:proofErr w:type="gramStart"/>
+      <w:r>
+        <w:rPr>
+          <w:rFonts w:cstheme="minorHAnsi"/>
+        </w:rPr>
+        <w:t>buck.append</w:t>
+      </w:r>
+      <w:proofErr w:type="spellEnd"/>
+      <w:proofErr w:type="gramEnd"/>
+      <w:r>
+        <w:rPr>
+          <w:rFonts w:cstheme="minorHAnsi"/>
+        </w:rPr>
+        <w:t>( </w:t>
+      </w:r>
+      <w:proofErr w:type="spellStart"/>
+      <w:r>
+        <w:rPr>
+          <w:rFonts w:cstheme="minorHAnsi"/>
+        </w:rPr>
+        <w:t>i</w:t>
+      </w:r>
+      <w:proofErr w:type="spellEnd"/>
+      <w:r>
+        <w:rPr>
+          <w:rFonts w:cstheme="minorHAnsi"/>
+        </w:rPr>
+        <w:t> )</w:t>
+      </w:r>
+    </w:p>
+    <w:p>
+      <w:pPr>
+        <w:rPr>
+          <w:rFonts w:cstheme="minorHAnsi"/>
+        </w:rPr>
+      </w:pPr>
+      <w:r>
+        <w:rPr>
+          <w:rFonts w:cstheme="minorHAnsi"/>
+        </w:rPr>
+        <w:t>    for bucket in buckets:</w:t>
+      </w:r>
+    </w:p>
+    <w:p>
+      <w:pPr>
+        <w:rPr>
+          <w:rFonts w:cstheme="minorHAnsi"/>
+        </w:rPr>
+      </w:pPr>
+      <w:r>
+        <w:rPr>
+          <w:rFonts w:cstheme="minorHAnsi"/>
+        </w:rPr>
+        <w:t>        </w:t>
+      </w:r>
+      <w:proofErr w:type="spellStart"/>
+      <w:r>
+        <w:rPr>
+          <w:rFonts w:cstheme="minorHAnsi"/>
+        </w:rPr>
+        <w:t>insertion_sort</w:t>
+      </w:r>
+      <w:proofErr w:type="spellEnd"/>
+      <w:r>
+        <w:rPr>
+          <w:rFonts w:cstheme="minorHAnsi"/>
+        </w:rPr>
+        <w:t>(bucket)</w:t>
+      </w:r>
+    </w:p>
+    <w:p>
+      <w:pPr>
+        <w:rPr>
+          <w:rFonts w:cstheme="minorHAnsi"/>
+        </w:rPr>
+      </w:pPr>
+      <w:r>
+        <w:rPr>
+          <w:rFonts w:cstheme="minorHAnsi"/>
+        </w:rPr>
+        <w:t>          </w:t>
+      </w:r>
+    </w:p>
+    <w:p>
+      <w:pPr>
+        <w:rPr>
+          <w:rFonts w:cstheme="minorHAnsi"/>
+        </w:rPr>
+      </w:pPr>
+      <w:r>
+        <w:rPr>
+          <w:rFonts w:cstheme="minorHAnsi"/>
+        </w:rPr>
+        <w:t>    </w:t>
+      </w:r>
+      <w:proofErr w:type="spellStart"/>
+      <w:r>
+        <w:rPr>
+          <w:rFonts w:cstheme="minorHAnsi"/>
+        </w:rPr>
+        <w:t>ndx</w:t>
+      </w:r>
+      <w:proofErr w:type="spellEnd"/>
+      <w:r>
+        <w:rPr>
+          <w:rFonts w:cstheme="minorHAnsi"/>
+        </w:rPr>
+        <w:t> = 0</w:t>
+      </w:r>
+    </w:p>
+    <w:p>
+      <w:pPr>
+        <w:rPr>
+          <w:rFonts w:cstheme="minorHAnsi"/>
+        </w:rPr>
+      </w:pPr>
+      <w:r>
+        <w:rPr>
+          <w:rFonts w:cstheme="minorHAnsi"/>
+        </w:rPr>
+        <w:t>    for b in </w:t>
+      </w:r>
+      <w:proofErr w:type="gramStart"/>
+      <w:r>
+        <w:rPr>
+          <w:rFonts w:cstheme="minorHAnsi"/>
+        </w:rPr>
+        <w:t>range( </w:t>
+      </w:r>
+      <w:proofErr w:type="spellStart"/>
+      <w:r>
+        <w:rPr>
+          <w:rFonts w:cstheme="minorHAnsi"/>
+        </w:rPr>
+        <w:t>len</w:t>
+      </w:r>
+      <w:proofErr w:type="spellEnd"/>
+      <w:proofErr w:type="gramEnd"/>
+      <w:r>
+        <w:rPr>
+          <w:rFonts w:cstheme="minorHAnsi"/>
+        </w:rPr>
+        <w:t>( buckets ) ):</w:t>
+      </w:r>
+    </w:p>
+    <w:p>
+      <w:pPr>
+        <w:rPr>
+          <w:rFonts w:cstheme="minorHAnsi"/>
+        </w:rPr>
+      </w:pPr>
+      <w:r>
+        <w:rPr>
+          <w:rFonts w:cstheme="minorHAnsi"/>
+        </w:rPr>
+        <w:t>        for v in buckets[b]:</w:t>
+      </w:r>
+    </w:p>
+    <w:p>
+      <w:pPr>
+        <w:rPr>
+          <w:rFonts w:cstheme="minorHAnsi"/>
+        </w:rPr>
+      </w:pPr>
+      <w:r>
+        <w:rPr>
+          <w:rFonts w:cstheme="minorHAnsi"/>
+        </w:rPr>
+        <w:t>            array[</w:t>
+      </w:r>
+      <w:proofErr w:type="spellStart"/>
+      <w:r>
+        <w:rPr>
+          <w:rFonts w:cstheme="minorHAnsi"/>
+        </w:rPr>
+        <w:t>ndx</w:t>
+      </w:r>
+      <w:proofErr w:type="spellEnd"/>
+      <w:r>
+        <w:rPr>
+          <w:rFonts w:cstheme="minorHAnsi"/>
+        </w:rPr>
+        <w:t>] = v</w:t>
+      </w:r>
+    </w:p>
+    <w:p>
+      <w:pPr>
+        <w:rPr>
+          <w:rFonts w:cstheme="minorHAnsi"/>
+        </w:rPr>
+      </w:pPr>
+      <w:r>
+        <w:rPr>
+          <w:rFonts w:cstheme="minorHAnsi"/>
+        </w:rPr>
+        <w:t>            </w:t>
+      </w:r>
+      <w:proofErr w:type="spellStart"/>
+      <w:r>
+        <w:rPr>
+          <w:rFonts w:cstheme="minorHAnsi"/>
+        </w:rPr>
+        <w:t>ndx</w:t>
+      </w:r>
+      <w:proofErr w:type="spellEnd"/>
+      <w:r>
+        <w:rPr>
+          <w:rFonts w:cstheme="minorHAnsi"/>
+        </w:rPr>
+        <w:t> += 1</w:t>
+      </w:r>
+    </w:p>
+    <w:p>
+      <w:pPr>
+        <w:rPr>
+          <w:rFonts w:cstheme="minorHAnsi"/>
+        </w:rPr>
+      </w:pPr>
+      <w:r>
+        <w:rPr>
+          <w:rFonts w:cstheme="minorHAnsi"/>
+        </w:rPr>
+        <w:t>            </w:t>
+      </w:r>
     </w:p>
     <w:p>
       <w:pPr>
@@ -1394,74 +2038,47 @@
           <w:rFonts w:cstheme="minorHAnsi"/>
         </w:rPr>
         <w:lastRenderedPageBreak/>
-        <w:t>def hashing(array):</w:t>
-      </w:r>
-    </w:p>
-    <w:p>
-      <w:pPr>
-        <w:rPr>
-          <w:rFonts w:cstheme="minorHAnsi"/>
-        </w:rPr>
-      </w:pPr>
-      <w:r>
-        <w:rPr>
-          <w:rFonts w:cstheme="minorHAnsi"/>
-        </w:rPr>
-        <w:t>    m = </w:t>
+        <w:t>def </w:t>
+      </w:r>
+      <w:proofErr w:type="spellStart"/>
+      <w:r>
+        <w:rPr>
+          <w:rFonts w:cstheme="minorHAnsi"/>
+        </w:rPr>
+        <w:t>insertion_sort</w:t>
+      </w:r>
+      <w:proofErr w:type="spellEnd"/>
+      <w:r>
+        <w:rPr>
+          <w:rFonts w:cstheme="minorHAnsi"/>
+        </w:rPr>
+        <w:t>(array):</w:t>
+      </w:r>
+    </w:p>
+    <w:p>
+      <w:pPr>
+        <w:rPr>
+          <w:rFonts w:cstheme="minorHAnsi"/>
+        </w:rPr>
+      </w:pPr>
+      <w:r>
+        <w:rPr>
+          <w:rFonts w:cstheme="minorHAnsi"/>
+        </w:rPr>
+        <w:t>    for index in </w:t>
       </w:r>
       <w:proofErr w:type="gramStart"/>
       <w:r>
         <w:rPr>
           <w:rFonts w:cstheme="minorHAnsi"/>
         </w:rPr>
-        <w:t>array[</w:t>
+        <w:t>range(</w:t>
       </w:r>
       <w:proofErr w:type="gramEnd"/>
       <w:r>
         <w:rPr>
           <w:rFonts w:cstheme="minorHAnsi"/>
         </w:rPr>
-        <w:t>0]</w:t>
-      </w:r>
-    </w:p>
-    <w:p>
-      <w:pPr>
-        <w:rPr>
-          <w:rFonts w:cstheme="minorHAnsi"/>
-        </w:rPr>
-      </w:pPr>
-      <w:r>
-        <w:rPr>
-          <w:rFonts w:cstheme="minorHAnsi"/>
-        </w:rPr>
-        <w:t>    for </w:t>
-      </w:r>
-      <w:proofErr w:type="spellStart"/>
-      <w:r>
-        <w:rPr>
-          <w:rFonts w:cstheme="minorHAnsi"/>
-        </w:rPr>
-        <w:t>i</w:t>
-      </w:r>
-      <w:proofErr w:type="spellEnd"/>
-      <w:r>
-        <w:rPr>
-          <w:rFonts w:cstheme="minorHAnsi"/>
-        </w:rPr>
-        <w:t> in </w:t>
-      </w:r>
-      <w:proofErr w:type="gramStart"/>
-      <w:r>
-        <w:rPr>
-          <w:rFonts w:cstheme="minorHAnsi"/>
-        </w:rPr>
-        <w:t>range(</w:t>
-      </w:r>
-      <w:proofErr w:type="gramEnd"/>
-      <w:r>
-        <w:rPr>
-          <w:rFonts w:cstheme="minorHAnsi"/>
-        </w:rPr>
         <w:t>1, </w:t>
       </w:r>
       <w:proofErr w:type="spellStart"/>
@@ -1489,737 +2106,6 @@
         <w:rPr>
           <w:rFonts w:cstheme="minorHAnsi"/>
         </w:rPr>
-        <w:t>        if </w:t>
-      </w:r>
-      <w:proofErr w:type="gramStart"/>
-      <w:r>
-        <w:rPr>
-          <w:rFonts w:cstheme="minorHAnsi"/>
-        </w:rPr>
-        <w:t>( m</w:t>
-      </w:r>
-      <w:proofErr w:type="gramEnd"/>
-      <w:r>
-        <w:rPr>
-          <w:rFonts w:cstheme="minorHAnsi"/>
-        </w:rPr>
-        <w:t> &lt; array[</w:t>
-      </w:r>
-      <w:proofErr w:type="spellStart"/>
-      <w:r>
-        <w:rPr>
-          <w:rFonts w:cstheme="minorHAnsi"/>
-        </w:rPr>
-        <w:t>i</w:t>
-      </w:r>
-      <w:proofErr w:type="spellEnd"/>
-      <w:r>
-        <w:rPr>
-          <w:rFonts w:cstheme="minorHAnsi"/>
-        </w:rPr>
-        <w:t>] ):</w:t>
-      </w:r>
-    </w:p>
-    <w:p>
-      <w:pPr>
-        <w:rPr>
-          <w:rFonts w:cstheme="minorHAnsi"/>
-        </w:rPr>
-      </w:pPr>
-      <w:r>
-        <w:rPr>
-          <w:rFonts w:cstheme="minorHAnsi"/>
-        </w:rPr>
-        <w:t>            m = array[</w:t>
-      </w:r>
-      <w:proofErr w:type="spellStart"/>
-      <w:r>
-        <w:rPr>
-          <w:rFonts w:cstheme="minorHAnsi"/>
-        </w:rPr>
-        <w:t>i</w:t>
-      </w:r>
-      <w:proofErr w:type="spellEnd"/>
-      <w:r>
-        <w:rPr>
-          <w:rFonts w:cstheme="minorHAnsi"/>
-        </w:rPr>
-        <w:t>]</w:t>
-      </w:r>
-    </w:p>
-    <w:p>
-      <w:pPr>
-        <w:rPr>
-          <w:rFonts w:cstheme="minorHAnsi"/>
-        </w:rPr>
-      </w:pPr>
-      <w:r>
-        <w:rPr>
-          <w:rFonts w:cstheme="minorHAnsi"/>
-        </w:rPr>
-        <w:t>    result = [</w:t>
-      </w:r>
-      <w:proofErr w:type="spellStart"/>
-      <w:proofErr w:type="gramStart"/>
-      <w:r>
-        <w:rPr>
-          <w:rFonts w:cstheme="minorHAnsi"/>
-        </w:rPr>
-        <w:t>m,int</w:t>
-      </w:r>
-      <w:proofErr w:type="spellEnd"/>
-      <w:proofErr w:type="gramEnd"/>
-      <w:r>
-        <w:rPr>
-          <w:rFonts w:cstheme="minorHAnsi"/>
-        </w:rPr>
-        <w:t>(</w:t>
-      </w:r>
-      <w:proofErr w:type="spellStart"/>
-      <w:r>
-        <w:rPr>
-          <w:rFonts w:cstheme="minorHAnsi"/>
-        </w:rPr>
-        <w:t>math.sqrt</w:t>
-      </w:r>
-      <w:proofErr w:type="spellEnd"/>
-      <w:r>
-        <w:rPr>
-          <w:rFonts w:cstheme="minorHAnsi"/>
-        </w:rPr>
-        <w:t>( </w:t>
-      </w:r>
-      <w:proofErr w:type="spellStart"/>
-      <w:r>
-        <w:rPr>
-          <w:rFonts w:cstheme="minorHAnsi"/>
-        </w:rPr>
-        <w:t>len</w:t>
-      </w:r>
-      <w:proofErr w:type="spellEnd"/>
-      <w:r>
-        <w:rPr>
-          <w:rFonts w:cstheme="minorHAnsi"/>
-        </w:rPr>
-        <w:t>(array)))]</w:t>
-      </w:r>
-    </w:p>
-    <w:p>
-      <w:pPr>
-        <w:rPr>
-          <w:rFonts w:cstheme="minorHAnsi"/>
-        </w:rPr>
-      </w:pPr>
-      <w:r>
-        <w:rPr>
-          <w:rFonts w:cstheme="minorHAnsi"/>
-        </w:rPr>
-        <w:t>    return result</w:t>
-      </w:r>
-    </w:p>
-    <w:p>
-      <w:pPr>
-        <w:rPr>
-          <w:rFonts w:cstheme="minorHAnsi"/>
-        </w:rPr>
-      </w:pPr>
-      <w:r>
-        <w:rPr>
-          <w:rFonts w:cstheme="minorHAnsi"/>
-        </w:rPr>
-        <w:t>  </w:t>
-      </w:r>
-    </w:p>
-    <w:p>
-      <w:pPr>
-        <w:rPr>
-          <w:rFonts w:cstheme="minorHAnsi"/>
-        </w:rPr>
-      </w:pPr>
-      <w:r>
-        <w:rPr>
-          <w:rFonts w:cstheme="minorHAnsi"/>
-        </w:rPr>
-        <w:t>def </w:t>
-      </w:r>
-      <w:proofErr w:type="spellStart"/>
-      <w:r>
-        <w:rPr>
-          <w:rFonts w:cstheme="minorHAnsi"/>
-        </w:rPr>
-        <w:t>re_</w:t>
-      </w:r>
-      <w:proofErr w:type="gramStart"/>
-      <w:r>
-        <w:rPr>
-          <w:rFonts w:cstheme="minorHAnsi"/>
-        </w:rPr>
-        <w:t>hashing</w:t>
-      </w:r>
-      <w:proofErr w:type="spellEnd"/>
-      <w:r>
-        <w:rPr>
-          <w:rFonts w:cstheme="minorHAnsi"/>
-        </w:rPr>
-        <w:t>(</w:t>
-      </w:r>
-      <w:proofErr w:type="spellStart"/>
-      <w:proofErr w:type="gramEnd"/>
-      <w:r>
-        <w:rPr>
-          <w:rFonts w:cstheme="minorHAnsi"/>
-        </w:rPr>
-        <w:t>i</w:t>
-      </w:r>
-      <w:proofErr w:type="spellEnd"/>
-      <w:r>
-        <w:rPr>
-          <w:rFonts w:cstheme="minorHAnsi"/>
-        </w:rPr>
-        <w:t>, code ):</w:t>
-      </w:r>
-    </w:p>
-    <w:p>
-      <w:pPr>
-        <w:rPr>
-          <w:rFonts w:cstheme="minorHAnsi"/>
-        </w:rPr>
-      </w:pPr>
-      <w:r>
-        <w:rPr>
-          <w:rFonts w:cstheme="minorHAnsi"/>
-        </w:rPr>
-        <w:t>    return </w:t>
-      </w:r>
-      <w:proofErr w:type="spellStart"/>
-      <w:r>
-        <w:rPr>
-          <w:rFonts w:cstheme="minorHAnsi"/>
-        </w:rPr>
-        <w:t>int</w:t>
-      </w:r>
-      <w:proofErr w:type="spellEnd"/>
-      <w:r>
-        <w:rPr>
-          <w:rFonts w:cstheme="minorHAnsi"/>
-        </w:rPr>
-        <w:t>(</w:t>
-      </w:r>
-      <w:proofErr w:type="spellStart"/>
-      <w:r>
-        <w:rPr>
-          <w:rFonts w:cstheme="minorHAnsi"/>
-        </w:rPr>
-        <w:t>i</w:t>
-      </w:r>
-      <w:proofErr w:type="spellEnd"/>
-      <w:r>
-        <w:rPr>
-          <w:rFonts w:cstheme="minorHAnsi"/>
-        </w:rPr>
-        <w:t>/code[</w:t>
-      </w:r>
-      <w:proofErr w:type="gramStart"/>
-      <w:r>
-        <w:rPr>
-          <w:rFonts w:cstheme="minorHAnsi"/>
-        </w:rPr>
-        <w:t>0]*</w:t>
-      </w:r>
-      <w:proofErr w:type="gramEnd"/>
-      <w:r>
-        <w:rPr>
-          <w:rFonts w:cstheme="minorHAnsi"/>
-        </w:rPr>
-        <w:t>(code[1]-1))</w:t>
-      </w:r>
-    </w:p>
-    <w:p>
-      <w:pPr>
-        <w:rPr>
-          <w:rFonts w:cstheme="minorHAnsi"/>
-        </w:rPr>
-      </w:pPr>
-      <w:r>
-        <w:rPr>
-          <w:rFonts w:cstheme="minorHAnsi"/>
-        </w:rPr>
-        <w:t>  </w:t>
-      </w:r>
-    </w:p>
-    <w:p>
-      <w:pPr>
-        <w:rPr>
-          <w:rFonts w:cstheme="minorHAnsi"/>
-        </w:rPr>
-      </w:pPr>
-      <w:r>
-        <w:rPr>
-          <w:rFonts w:cstheme="minorHAnsi"/>
-        </w:rPr>
-        <w:t>def </w:t>
-      </w:r>
-      <w:proofErr w:type="spellStart"/>
-      <w:r>
-        <w:rPr>
-          <w:rFonts w:cstheme="minorHAnsi"/>
-        </w:rPr>
-        <w:t>bucketSort</w:t>
-      </w:r>
-      <w:proofErr w:type="spellEnd"/>
-      <w:r>
-        <w:rPr>
-          <w:rFonts w:cstheme="minorHAnsi"/>
-        </w:rPr>
-        <w:t>(array):</w:t>
-      </w:r>
-    </w:p>
-    <w:p>
-      <w:pPr>
-        <w:rPr>
-          <w:rFonts w:cstheme="minorHAnsi"/>
-        </w:rPr>
-      </w:pPr>
-      <w:r>
-        <w:rPr>
-          <w:rFonts w:cstheme="minorHAnsi"/>
-        </w:rPr>
-        <w:t>    code = hashing(array)</w:t>
-      </w:r>
-    </w:p>
-    <w:p>
-      <w:pPr>
-        <w:rPr>
-          <w:rFonts w:cstheme="minorHAnsi"/>
-        </w:rPr>
-      </w:pPr>
-      <w:r>
-        <w:rPr>
-          <w:rFonts w:cstheme="minorHAnsi"/>
-        </w:rPr>
-        <w:t>    buckets = [</w:t>
-      </w:r>
-      <w:proofErr w:type="gramStart"/>
-      <w:r>
-        <w:rPr>
-          <w:rFonts w:cstheme="minorHAnsi"/>
-        </w:rPr>
-        <w:t>list(</w:t>
-      </w:r>
-      <w:proofErr w:type="gramEnd"/>
-      <w:r>
-        <w:rPr>
-          <w:rFonts w:cstheme="minorHAnsi"/>
-        </w:rPr>
-        <w:t>) for _ in range( code[1] )]</w:t>
-      </w:r>
-    </w:p>
-    <w:p>
-      <w:pPr>
-        <w:rPr>
-          <w:rFonts w:cstheme="minorHAnsi"/>
-        </w:rPr>
-      </w:pPr>
-      <w:r>
-        <w:rPr>
-          <w:rFonts w:cstheme="minorHAnsi"/>
-        </w:rPr>
-        <w:t>    for </w:t>
-      </w:r>
-      <w:proofErr w:type="spellStart"/>
-      <w:r>
-        <w:rPr>
-          <w:rFonts w:cstheme="minorHAnsi"/>
-        </w:rPr>
-        <w:t>i</w:t>
-      </w:r>
-      <w:proofErr w:type="spellEnd"/>
-      <w:r>
-        <w:rPr>
-          <w:rFonts w:cstheme="minorHAnsi"/>
-        </w:rPr>
-        <w:t> in array:</w:t>
-      </w:r>
-    </w:p>
-    <w:p>
-      <w:pPr>
-        <w:rPr>
-          <w:rFonts w:cstheme="minorHAnsi"/>
-        </w:rPr>
-      </w:pPr>
-      <w:r>
-        <w:rPr>
-          <w:rFonts w:cstheme="minorHAnsi"/>
-        </w:rPr>
-        <w:t>        x = </w:t>
-      </w:r>
-      <w:proofErr w:type="spellStart"/>
-      <w:r>
-        <w:rPr>
-          <w:rFonts w:cstheme="minorHAnsi"/>
-        </w:rPr>
-        <w:t>re_</w:t>
-      </w:r>
-      <w:proofErr w:type="gramStart"/>
-      <w:r>
-        <w:rPr>
-          <w:rFonts w:cstheme="minorHAnsi"/>
-        </w:rPr>
-        <w:t>hashing</w:t>
-      </w:r>
-      <w:proofErr w:type="spellEnd"/>
-      <w:r>
-        <w:rPr>
-          <w:rFonts w:cstheme="minorHAnsi"/>
-        </w:rPr>
-        <w:t>( </w:t>
-      </w:r>
-      <w:proofErr w:type="spellStart"/>
-      <w:r>
-        <w:rPr>
-          <w:rFonts w:cstheme="minorHAnsi"/>
-        </w:rPr>
-        <w:t>i</w:t>
-      </w:r>
-      <w:proofErr w:type="spellEnd"/>
-      <w:proofErr w:type="gramEnd"/>
-      <w:r>
-        <w:rPr>
-          <w:rFonts w:cstheme="minorHAnsi"/>
-        </w:rPr>
-        <w:t>, code )</w:t>
-      </w:r>
-    </w:p>
-    <w:p>
-      <w:pPr>
-        <w:rPr>
-          <w:rFonts w:cstheme="minorHAnsi"/>
-        </w:rPr>
-      </w:pPr>
-      <w:r>
-        <w:rPr>
-          <w:rFonts w:cstheme="minorHAnsi"/>
-        </w:rPr>
-        <w:t>        buck = buckets[x]</w:t>
-      </w:r>
-    </w:p>
-    <w:p>
-      <w:pPr>
-        <w:rPr>
-          <w:rFonts w:cstheme="minorHAnsi"/>
-        </w:rPr>
-      </w:pPr>
-      <w:r>
-        <w:rPr>
-          <w:rFonts w:cstheme="minorHAnsi"/>
-        </w:rPr>
-        <w:t>        </w:t>
-      </w:r>
-      <w:proofErr w:type="spellStart"/>
-      <w:proofErr w:type="gramStart"/>
-      <w:r>
-        <w:rPr>
-          <w:rFonts w:cstheme="minorHAnsi"/>
-        </w:rPr>
-        <w:t>buck.append</w:t>
-      </w:r>
-      <w:proofErr w:type="spellEnd"/>
-      <w:proofErr w:type="gramEnd"/>
-      <w:r>
-        <w:rPr>
-          <w:rFonts w:cstheme="minorHAnsi"/>
-        </w:rPr>
-        <w:t>( </w:t>
-      </w:r>
-      <w:proofErr w:type="spellStart"/>
-      <w:r>
-        <w:rPr>
-          <w:rFonts w:cstheme="minorHAnsi"/>
-        </w:rPr>
-        <w:t>i</w:t>
-      </w:r>
-      <w:proofErr w:type="spellEnd"/>
-      <w:r>
-        <w:rPr>
-          <w:rFonts w:cstheme="minorHAnsi"/>
-        </w:rPr>
-        <w:t> )</w:t>
-      </w:r>
-    </w:p>
-    <w:p>
-      <w:pPr>
-        <w:rPr>
-          <w:rFonts w:cstheme="minorHAnsi"/>
-        </w:rPr>
-      </w:pPr>
-      <w:r>
-        <w:rPr>
-          <w:rFonts w:cstheme="minorHAnsi"/>
-        </w:rPr>
-        <w:t>    for bucket in buckets:</w:t>
-      </w:r>
-    </w:p>
-    <w:p>
-      <w:pPr>
-        <w:rPr>
-          <w:rFonts w:cstheme="minorHAnsi"/>
-        </w:rPr>
-      </w:pPr>
-      <w:r>
-        <w:rPr>
-          <w:rFonts w:cstheme="minorHAnsi"/>
-        </w:rPr>
-        <w:t>        </w:t>
-      </w:r>
-      <w:proofErr w:type="spellStart"/>
-      <w:r>
-        <w:rPr>
-          <w:rFonts w:cstheme="minorHAnsi"/>
-        </w:rPr>
-        <w:t>insertion_sort</w:t>
-      </w:r>
-      <w:proofErr w:type="spellEnd"/>
-      <w:r>
-        <w:rPr>
-          <w:rFonts w:cstheme="minorHAnsi"/>
-        </w:rPr>
-        <w:t>(bucket)</w:t>
-      </w:r>
-    </w:p>
-    <w:p>
-      <w:pPr>
-        <w:rPr>
-          <w:rFonts w:cstheme="minorHAnsi"/>
-        </w:rPr>
-      </w:pPr>
-      <w:r>
-        <w:rPr>
-          <w:rFonts w:cstheme="minorHAnsi"/>
-        </w:rPr>
-        <w:t>          </w:t>
-      </w:r>
-    </w:p>
-    <w:p>
-      <w:pPr>
-        <w:rPr>
-          <w:rFonts w:cstheme="minorHAnsi"/>
-        </w:rPr>
-      </w:pPr>
-      <w:r>
-        <w:rPr>
-          <w:rFonts w:cstheme="minorHAnsi"/>
-        </w:rPr>
-        <w:t>    </w:t>
-      </w:r>
-      <w:proofErr w:type="spellStart"/>
-      <w:r>
-        <w:rPr>
-          <w:rFonts w:cstheme="minorHAnsi"/>
-        </w:rPr>
-        <w:t>ndx</w:t>
-      </w:r>
-      <w:proofErr w:type="spellEnd"/>
-      <w:r>
-        <w:rPr>
-          <w:rFonts w:cstheme="minorHAnsi"/>
-        </w:rPr>
-        <w:t> = 0</w:t>
-      </w:r>
-    </w:p>
-    <w:p>
-      <w:pPr>
-        <w:rPr>
-          <w:rFonts w:cstheme="minorHAnsi"/>
-        </w:rPr>
-      </w:pPr>
-      <w:r>
-        <w:rPr>
-          <w:rFonts w:cstheme="minorHAnsi"/>
-        </w:rPr>
-        <w:t>    for b in </w:t>
-      </w:r>
-      <w:proofErr w:type="gramStart"/>
-      <w:r>
-        <w:rPr>
-          <w:rFonts w:cstheme="minorHAnsi"/>
-        </w:rPr>
-        <w:t>range( </w:t>
-      </w:r>
-      <w:proofErr w:type="spellStart"/>
-      <w:r>
-        <w:rPr>
-          <w:rFonts w:cstheme="minorHAnsi"/>
-        </w:rPr>
-        <w:t>len</w:t>
-      </w:r>
-      <w:proofErr w:type="spellEnd"/>
-      <w:proofErr w:type="gramEnd"/>
-      <w:r>
-        <w:rPr>
-          <w:rFonts w:cstheme="minorHAnsi"/>
-        </w:rPr>
-        <w:t>( buckets ) ):</w:t>
-      </w:r>
-    </w:p>
-    <w:p>
-      <w:pPr>
-        <w:rPr>
-          <w:rFonts w:cstheme="minorHAnsi"/>
-        </w:rPr>
-      </w:pPr>
-      <w:r>
-        <w:rPr>
-          <w:rFonts w:cstheme="minorHAnsi"/>
-        </w:rPr>
-        <w:t>        for v in buckets[b]:</w:t>
-      </w:r>
-    </w:p>
-    <w:p>
-      <w:pPr>
-        <w:rPr>
-          <w:rFonts w:cstheme="minorHAnsi"/>
-        </w:rPr>
-      </w:pPr>
-      <w:r>
-        <w:rPr>
-          <w:rFonts w:cstheme="minorHAnsi"/>
-        </w:rPr>
-        <w:t>            array[</w:t>
-      </w:r>
-      <w:proofErr w:type="spellStart"/>
-      <w:r>
-        <w:rPr>
-          <w:rFonts w:cstheme="minorHAnsi"/>
-        </w:rPr>
-        <w:t>ndx</w:t>
-      </w:r>
-      <w:proofErr w:type="spellEnd"/>
-      <w:r>
-        <w:rPr>
-          <w:rFonts w:cstheme="minorHAnsi"/>
-        </w:rPr>
-        <w:t>] = v</w:t>
-      </w:r>
-    </w:p>
-    <w:p>
-      <w:pPr>
-        <w:rPr>
-          <w:rFonts w:cstheme="minorHAnsi"/>
-        </w:rPr>
-      </w:pPr>
-      <w:r>
-        <w:rPr>
-          <w:rFonts w:cstheme="minorHAnsi"/>
-        </w:rPr>
-        <w:t>            </w:t>
-      </w:r>
-      <w:proofErr w:type="spellStart"/>
-      <w:r>
-        <w:rPr>
-          <w:rFonts w:cstheme="minorHAnsi"/>
-        </w:rPr>
-        <w:t>ndx</w:t>
-      </w:r>
-      <w:proofErr w:type="spellEnd"/>
-      <w:r>
-        <w:rPr>
-          <w:rFonts w:cstheme="minorHAnsi"/>
-        </w:rPr>
-        <w:t> += 1</w:t>
-      </w:r>
-    </w:p>
-    <w:p>
-      <w:pPr>
-        <w:rPr>
-          <w:rFonts w:cstheme="minorHAnsi"/>
-        </w:rPr>
-      </w:pPr>
-      <w:r>
-        <w:rPr>
-          <w:rFonts w:cstheme="minorHAnsi"/>
-        </w:rPr>
-        <w:t>            </w:t>
-      </w:r>
-    </w:p>
-    <w:p>
-      <w:pPr>
-        <w:rPr>
-          <w:rFonts w:cstheme="minorHAnsi"/>
-        </w:rPr>
-      </w:pPr>
-      <w:r>
-        <w:rPr>
-          <w:rFonts w:cstheme="minorHAnsi"/>
-        </w:rPr>
-        <w:t>def </w:t>
-      </w:r>
-      <w:proofErr w:type="spellStart"/>
-      <w:r>
-        <w:rPr>
-          <w:rFonts w:cstheme="minorHAnsi"/>
-        </w:rPr>
-        <w:t>insertion_sort</w:t>
-      </w:r>
-      <w:proofErr w:type="spellEnd"/>
-      <w:r>
-        <w:rPr>
-          <w:rFonts w:cstheme="minorHAnsi"/>
-        </w:rPr>
-        <w:t>(array):</w:t>
-      </w:r>
-    </w:p>
-    <w:p>
-      <w:pPr>
-        <w:rPr>
-          <w:rFonts w:cstheme="minorHAnsi"/>
-        </w:rPr>
-      </w:pPr>
-      <w:r>
-        <w:rPr>
-          <w:rFonts w:cstheme="minorHAnsi"/>
-        </w:rPr>
-        <w:t>    for index in </w:t>
-      </w:r>
-      <w:proofErr w:type="gramStart"/>
-      <w:r>
-        <w:rPr>
-          <w:rFonts w:cstheme="minorHAnsi"/>
-        </w:rPr>
-        <w:t>range(</w:t>
-      </w:r>
-      <w:proofErr w:type="gramEnd"/>
-      <w:r>
-        <w:rPr>
-          <w:rFonts w:cstheme="minorHAnsi"/>
-        </w:rPr>
-        <w:t>1, </w:t>
-      </w:r>
-      <w:proofErr w:type="spellStart"/>
-      <w:r>
-        <w:rPr>
-          <w:rFonts w:cstheme="minorHAnsi"/>
-        </w:rPr>
-        <w:t>len</w:t>
-      </w:r>
-      <w:proofErr w:type="spellEnd"/>
-      <w:r>
-        <w:rPr>
-          <w:rFonts w:cstheme="minorHAnsi"/>
-        </w:rPr>
-        <w:t>(array)):</w:t>
-      </w:r>
-    </w:p>
-    <w:p>
-      <w:pPr>
-        <w:rPr>
-          <w:rFonts w:cstheme="minorHAnsi"/>
-        </w:rPr>
-      </w:pPr>
-      <w:r>
-        <w:rPr>
-          <w:rFonts w:cstheme="minorHAnsi"/>
-        </w:rPr>
-        <w:lastRenderedPageBreak/>
         <w:t>        while 0 &lt; index and array[index] &lt; </w:t>
       </w:r>
       <w:proofErr w:type="gramStart"/>

</xml_diff>